<commit_message>
sua xong 4 phan dau
</commit_message>
<xml_diff>
--- a/Group16_DuongQuangThe_NguyenPhanQuocHung.docx
+++ b/Group16_DuongQuangThe_NguyenPhanQuocHung.docx
@@ -790,21 +790,11 @@
       <w:pPr>
         <w:pStyle w:val="Chng"/>
         <w:jc w:val="center"/>
-        <w:rPr>
-          <w:lang w:val="vi-VN"/>
-        </w:rPr>
-      </w:pPr>
-      <w:bookmarkStart w:id="1" w:name="_Toc76097515"/>
-      <w:bookmarkStart w:id="2" w:name="_GoBack"/>
-      <w:bookmarkEnd w:id="2"/>
-      <w:r>
-        <w:rPr>
-          <w:lang w:val="vi-VN"/>
-        </w:rPr>
+      </w:pPr>
+      <w:r>
         <w:lastRenderedPageBreak/>
-        <w:t>LỜI CẢM ƠN</w:t>
-      </w:r>
-      <w:bookmarkEnd w:id="1"/>
+        <w:t>THANKS YOU</w:t>
+      </w:r>
     </w:p>
     <w:p>
       <w:pPr>
@@ -822,85 +812,41 @@
           <w:color w:val="000000"/>
           <w:lang w:val="vi-VN"/>
         </w:rPr>
-        <w:t>Chúng em</w:t>
+        <w:t>We would like to express our si</w:t>
       </w:r>
       <w:r>
         <w:rPr>
           <w:color w:val="000000"/>
           <w:lang w:val="vi-VN"/>
         </w:rPr>
-        <w:t xml:space="preserve"> xin chân thành cảm ơn </w:t>
+        <w:t>ncere thanks to Mr. PHAM THAI KY</w:t>
       </w:r>
       <w:r>
         <w:rPr>
           <w:color w:val="000000"/>
           <w:lang w:val="vi-VN"/>
         </w:rPr>
-        <w:t xml:space="preserve">thầy </w:t>
-      </w:r>
-      <w:r>
-        <w:rPr>
-          <w:b/>
-          <w:lang w:val="vi-VN"/>
-        </w:rPr>
-        <w:t>PHẠM THÁI KÌ TRUNG</w:t>
-      </w:r>
-      <w:r>
-        <w:rPr>
-          <w:color w:val="000000"/>
-          <w:sz w:val="24"/>
-          <w:szCs w:val="24"/>
-          <w:lang w:val="vi-VN"/>
-        </w:rPr>
-        <w:t xml:space="preserve"> </w:t>
+        <w:t xml:space="preserve"> TRUNG - lecturer in the</w:t>
       </w:r>
       <w:r>
         <w:rPr>
           <w:color w:val="000000"/>
           <w:lang w:val="vi-VN"/>
         </w:rPr>
-        <w:t xml:space="preserve">– giảng viên dạy môn </w:t>
+        <w:t xml:space="preserve"> subject of SOFTWARE TECHNOLOGY</w:t>
+      </w:r>
+      <w:r>
+        <w:rPr>
+          <w:color w:val="000000"/>
+        </w:rPr>
+        <w:t xml:space="preserve">, </w:t>
       </w:r>
       <w:r>
         <w:rPr>
           <w:color w:val="000000"/>
           <w:lang w:val="vi-VN"/>
         </w:rPr>
-        <w:t>CÔNG NGHỆ PHẦN MỀM</w:t>
-      </w:r>
-      <w:r>
-        <w:rPr>
-          <w:color w:val="000000"/>
-          <w:lang w:val="vi-VN"/>
-        </w:rPr>
-        <w:t xml:space="preserve"> </w:t>
-      </w:r>
-      <w:r>
-        <w:rPr>
-          <w:color w:val="000000"/>
-          <w:lang w:val="vi-VN"/>
-        </w:rPr>
-        <w:t xml:space="preserve">và trường Đại học TÔN ĐỨC THẮNG đã tạo điều kiện cho </w:t>
-      </w:r>
-      <w:r>
-        <w:rPr>
-          <w:color w:val="000000"/>
-          <w:lang w:val="vi-VN"/>
-        </w:rPr>
-        <w:t>chúng em</w:t>
-      </w:r>
-      <w:r>
-        <w:rPr>
-          <w:color w:val="000000"/>
-          <w:lang w:val="vi-VN"/>
-        </w:rPr>
-        <w:t xml:space="preserve"> hoàn thành báo cáo này</w:t>
-      </w:r>
-      <w:r>
-        <w:rPr>
-          <w:lang w:val="vi-VN"/>
-        </w:rPr>
-        <w:t>.</w:t>
+        <w:t>TON DUC THANG University for enabling us to complete this report.</w:t>
       </w:r>
       <w:r>
         <w:rPr>
@@ -910,67 +856,27 @@
           <w:szCs w:val="32"/>
           <w:lang w:val="vi-VN"/>
         </w:rPr>
-        <w:t xml:space="preserve"> </w:t>
-      </w:r>
-      <w:r>
+        <w:br w:type="page"/>
+      </w:r>
+    </w:p>
+    <w:p>
+      <w:pPr>
+        <w:ind w:left="567" w:right="899"/>
+        <w:jc w:val="center"/>
         <w:rPr>
           <w:b/>
-          <w:bCs/>
-          <w:sz w:val="32"/>
+          <w:sz w:val="44"/>
           <w:szCs w:val="32"/>
-          <w:lang w:val="vi-VN"/>
-        </w:rPr>
-        <w:br w:type="page"/>
-      </w:r>
-    </w:p>
-    <w:p>
-      <w:pPr>
-        <w:jc w:val="center"/>
+        </w:rPr>
+      </w:pPr>
+      <w:r>
         <w:rPr>
           <w:b/>
-          <w:sz w:val="32"/>
+          <w:sz w:val="44"/>
           <w:szCs w:val="32"/>
-          <w:lang w:val="vi-VN"/>
-        </w:rPr>
-      </w:pPr>
-      <w:r>
-        <w:rPr>
-          <w:b/>
-          <w:sz w:val="32"/>
-          <w:szCs w:val="32"/>
-          <w:lang w:val="vi-VN"/>
         </w:rPr>
         <w:lastRenderedPageBreak/>
-        <w:t>ĐỒ ÁN</w:t>
-      </w:r>
-      <w:r>
-        <w:rPr>
-          <w:b/>
-          <w:sz w:val="32"/>
-          <w:szCs w:val="32"/>
-          <w:lang w:val="vi-VN"/>
-        </w:rPr>
-        <w:t xml:space="preserve"> ĐƯỢC HOÀN THÀNH</w:t>
-      </w:r>
-    </w:p>
-    <w:p>
-      <w:pPr>
-        <w:jc w:val="center"/>
-        <w:rPr>
-          <w:b/>
-          <w:sz w:val="32"/>
-          <w:szCs w:val="32"/>
-          <w:lang w:val="vi-VN"/>
-        </w:rPr>
-      </w:pPr>
-      <w:r>
-        <w:rPr>
-          <w:b/>
-          <w:sz w:val="32"/>
-          <w:szCs w:val="32"/>
-          <w:lang w:val="vi-VN"/>
-        </w:rPr>
-        <w:t>TẠI TRƯỜNG ĐẠI HỌC TÔN ĐỨC THẮNG</w:t>
+        <w:t>PROJECT WAS COMPLETED AT TON DUC THANG UNIVERSITY</w:t>
       </w:r>
     </w:p>
     <w:p>
@@ -1008,7 +914,7 @@
           <w:szCs w:val="26"/>
           <w:lang w:val="vi-VN"/>
         </w:rPr>
-        <w:t xml:space="preserve">Tôi xin cam đoan đây là </w:t>
+        <w:t>I hereby declare that this is our own project and is guided by teacher Pham Thai Ky Trung</w:t>
       </w:r>
       <w:r>
         <w:rPr>
@@ -1016,7 +922,7 @@
           <w:szCs w:val="26"/>
           <w:lang w:val="vi-VN"/>
         </w:rPr>
-        <w:t>sản phẩm đồ án</w:t>
+        <w:t xml:space="preserve">;. </w:t>
       </w:r>
       <w:r>
         <w:rPr>
@@ -1024,55 +930,7 @@
           <w:szCs w:val="26"/>
           <w:lang w:val="vi-VN"/>
         </w:rPr>
-        <w:t xml:space="preserve"> của riêng </w:t>
-      </w:r>
-      <w:r>
-        <w:rPr>
-          <w:sz w:val="26"/>
-          <w:szCs w:val="26"/>
-          <w:lang w:val="vi-VN"/>
-        </w:rPr>
-        <w:t>chúng em</w:t>
-      </w:r>
-      <w:r>
-        <w:rPr>
-          <w:sz w:val="26"/>
-          <w:szCs w:val="26"/>
-          <w:lang w:val="vi-VN"/>
-        </w:rPr>
-        <w:t xml:space="preserve"> </w:t>
-      </w:r>
-      <w:r>
-        <w:rPr>
-          <w:sz w:val="26"/>
-          <w:szCs w:val="26"/>
-          <w:lang w:val="vi-VN"/>
-        </w:rPr>
-        <w:t xml:space="preserve">và được sự hướng dẫn của </w:t>
-      </w:r>
-      <w:r>
-        <w:rPr>
-          <w:sz w:val="26"/>
-          <w:szCs w:val="26"/>
-          <w:lang w:val="vi-VN"/>
-        </w:rPr>
-        <w:t xml:space="preserve">GV </w:t>
-      </w:r>
-      <w:r>
-        <w:rPr>
-          <w:sz w:val="26"/>
-          <w:szCs w:val="26"/>
-          <w:lang w:val="vi-VN"/>
-        </w:rPr>
-        <w:t>Phạm Thái Kì Trung</w:t>
-      </w:r>
-      <w:r>
-        <w:rPr>
-          <w:sz w:val="26"/>
-          <w:szCs w:val="26"/>
-          <w:lang w:val="vi-VN"/>
-        </w:rPr>
-        <w:t>;. Các nội dung nghiên cứu, kết quả trong đề tài này là trung thực và chưa công bố dưới bất kỳ hình thức nào trước đây. Những số liệu trong các bảng biểu phục vụ cho việc phân tích, nhận xét, đánh giá được chính tác giả thu thập từ các nguồn khác nhau có ghi rõ trong phần tài liệu tham khảo.</w:t>
+        <w:t>The research contents and results in this topic are honest and have not been published in any form before. The data in the tables for analysis, comments and evaluation are collected by the author himself from different sources, clearly stated in the reference section.</w:t>
       </w:r>
     </w:p>
     <w:p>
@@ -1086,32 +944,15 @@
         <w:rPr>
           <w:sz w:val="26"/>
           <w:szCs w:val="26"/>
+        </w:rPr>
+      </w:pPr>
+      <w:r>
+        <w:rPr>
+          <w:sz w:val="26"/>
+          <w:szCs w:val="26"/>
           <w:lang w:val="vi-VN"/>
         </w:rPr>
-      </w:pPr>
-      <w:r>
-        <w:rPr>
-          <w:sz w:val="26"/>
-          <w:szCs w:val="26"/>
-          <w:lang w:val="vi-VN"/>
-        </w:rPr>
-        <w:t xml:space="preserve">Ngoài ra, trong </w:t>
-      </w:r>
-      <w:r>
-        <w:rPr>
-          <w:sz w:val="26"/>
-          <w:szCs w:val="26"/>
-          <w:lang w:val="vi-VN"/>
-        </w:rPr>
-        <w:t>đồ án</w:t>
-      </w:r>
-      <w:r>
-        <w:rPr>
-          <w:sz w:val="26"/>
-          <w:szCs w:val="26"/>
-          <w:lang w:val="vi-VN"/>
-        </w:rPr>
-        <w:t xml:space="preserve"> còn sử dụng một số nhận xét, đánh giá cũng như số liệu của các tác giả khác, cơ quan tổ chức khác đều có trích dẫn và chú thích nguồn gốc.</w:t>
+        <w:t>In addition, the project also uses a number of comments, assessments as well as data of other authors, other agencies and organizations, with citations and source annotations.</w:t>
       </w:r>
     </w:p>
     <w:p>
@@ -1123,81 +964,50 @@
         <w:ind w:firstLine="720"/>
         <w:jc w:val="both"/>
         <w:rPr>
+          <w:sz w:val="26"/>
+          <w:szCs w:val="26"/>
+          <w:lang w:val="vi-VN"/>
+        </w:rPr>
+      </w:pPr>
+      <w:r>
+        <w:rPr>
+          <w:sz w:val="26"/>
+          <w:szCs w:val="26"/>
+          <w:lang w:val="vi-VN"/>
+        </w:rPr>
+        <w:t xml:space="preserve">If we detect any fraud, we will be fully responsible for the content of our project. Ton Duc Thang University is not involved in copyright </w:t>
+      </w:r>
+      <w:r>
+        <w:rPr>
+          <w:sz w:val="26"/>
+          <w:szCs w:val="26"/>
+        </w:rPr>
+        <w:t>that</w:t>
+      </w:r>
+      <w:r>
+        <w:rPr>
+          <w:sz w:val="26"/>
+          <w:szCs w:val="26"/>
+          <w:lang w:val="vi-VN"/>
+        </w:rPr>
+        <w:t xml:space="preserve"> caused by us during the implementation process (if any).</w:t>
+      </w:r>
+    </w:p>
+    <w:p>
+      <w:pPr>
+        <w:autoSpaceDE w:val="0"/>
+        <w:autoSpaceDN w:val="0"/>
+        <w:adjustRightInd w:val="0"/>
+        <w:spacing w:line="360" w:lineRule="auto"/>
+        <w:ind w:firstLine="720"/>
+        <w:jc w:val="both"/>
+        <w:rPr>
           <w:b/>
           <w:sz w:val="26"/>
           <w:szCs w:val="26"/>
           <w:lang w:val="vi-VN"/>
         </w:rPr>
       </w:pPr>
-      <w:r>
-        <w:rPr>
-          <w:b/>
-          <w:sz w:val="26"/>
-          <w:szCs w:val="26"/>
-          <w:lang w:val="vi-VN"/>
-        </w:rPr>
-        <w:t xml:space="preserve">Nếu phát hiện có bất kỳ sự gian lận nào </w:t>
-      </w:r>
-      <w:r>
-        <w:rPr>
-          <w:b/>
-          <w:sz w:val="26"/>
-          <w:szCs w:val="26"/>
-          <w:lang w:val="vi-VN"/>
-        </w:rPr>
-        <w:t xml:space="preserve">chúng em </w:t>
-      </w:r>
-      <w:r>
-        <w:rPr>
-          <w:b/>
-          <w:sz w:val="26"/>
-          <w:szCs w:val="26"/>
-          <w:lang w:val="vi-VN"/>
-        </w:rPr>
-        <w:t xml:space="preserve">xin hoàn toàn chịu trách nhiệm về nội dung </w:t>
-      </w:r>
-      <w:r>
-        <w:rPr>
-          <w:b/>
-          <w:sz w:val="26"/>
-          <w:szCs w:val="26"/>
-          <w:lang w:val="vi-VN"/>
-        </w:rPr>
-        <w:t>đồ án</w:t>
-      </w:r>
-      <w:r>
-        <w:rPr>
-          <w:b/>
-          <w:sz w:val="26"/>
-          <w:szCs w:val="26"/>
-          <w:lang w:val="vi-VN"/>
-        </w:rPr>
-        <w:t xml:space="preserve"> của mình. </w:t>
-      </w:r>
-      <w:r>
-        <w:rPr>
-          <w:sz w:val="26"/>
-          <w:szCs w:val="26"/>
-          <w:lang w:val="vi-VN"/>
-        </w:rPr>
-        <w:t xml:space="preserve">Trường đại học Tôn Đức Thắng không liên quan đến những vi phạm tác quyền, bản quyền do </w:t>
-      </w:r>
-      <w:r>
-        <w:rPr>
-          <w:sz w:val="26"/>
-          <w:szCs w:val="26"/>
-          <w:lang w:val="vi-VN"/>
-        </w:rPr>
-        <w:t>chúng em</w:t>
-      </w:r>
-      <w:r>
-        <w:rPr>
-          <w:sz w:val="26"/>
-          <w:szCs w:val="26"/>
-          <w:lang w:val="vi-VN"/>
-        </w:rPr>
-        <w:t xml:space="preserve"> gây ra trong quá trình thực hiện (nếu có).</w:t>
-      </w:r>
     </w:p>
     <w:p>
       <w:pPr>
@@ -1219,63 +1029,25 @@
           <w:i/>
           <w:sz w:val="26"/>
           <w:szCs w:val="26"/>
+        </w:rPr>
+        <w:t>Ho Chi Minh city</w:t>
+      </w:r>
+      <w:r>
+        <w:rPr>
+          <w:i/>
+          <w:sz w:val="26"/>
+          <w:szCs w:val="26"/>
           <w:lang w:val="vi-VN"/>
         </w:rPr>
-        <w:t xml:space="preserve">TP. Hồ Chí Minh, ngày </w:t>
+        <w:t>,</w:t>
       </w:r>
       <w:r>
         <w:rPr>
           <w:i/>
           <w:sz w:val="26"/>
           <w:szCs w:val="26"/>
-          <w:lang w:val="vi-VN"/>
-        </w:rPr>
-        <w:t>06</w:t>
-      </w:r>
-      <w:r>
-        <w:rPr>
-          <w:i/>
-          <w:sz w:val="26"/>
-          <w:szCs w:val="26"/>
-          <w:lang w:val="vi-VN"/>
-        </w:rPr>
-        <w:t xml:space="preserve">  tháng </w:t>
-      </w:r>
-      <w:r>
-        <w:rPr>
-          <w:i/>
-          <w:sz w:val="26"/>
-          <w:szCs w:val="26"/>
-          <w:lang w:val="vi-VN"/>
-        </w:rPr>
-        <w:t>0</w:t>
-      </w:r>
-      <w:r>
-        <w:rPr>
-          <w:i/>
-          <w:sz w:val="26"/>
-          <w:szCs w:val="26"/>
-          <w:lang w:val="vi-VN"/>
-        </w:rPr>
-        <w:t>1</w:t>
-      </w:r>
-      <w:r>
-        <w:rPr>
-          <w:i/>
-          <w:sz w:val="26"/>
-          <w:szCs w:val="26"/>
-          <w:lang w:val="vi-VN"/>
-        </w:rPr>
-        <w:t xml:space="preserve">  năm 202</w:t>
-      </w:r>
-      <w:r>
-        <w:rPr>
-          <w:i/>
-          <w:sz w:val="26"/>
-          <w:szCs w:val="26"/>
-          <w:lang w:val="vi-VN"/>
-        </w:rPr>
-        <w:t>2</w:t>
+        </w:rPr>
+        <w:t xml:space="preserve"> January 12, 2022</w:t>
       </w:r>
     </w:p>
     <w:p>
@@ -1303,7 +1075,7 @@
           <w:szCs w:val="26"/>
           <w:lang w:val="vi-VN"/>
         </w:rPr>
-        <w:t>Tác giả</w:t>
+        <w:t>Author</w:t>
       </w:r>
     </w:p>
     <w:p>
@@ -1335,7 +1107,25 @@
           <w:szCs w:val="26"/>
           <w:lang w:val="vi-VN"/>
         </w:rPr>
-        <w:t>(ký tên và ghi rõ họ tên)</w:t>
+        <w:t>(</w:t>
+      </w:r>
+      <w:r>
+        <w:rPr>
+          <w:i/>
+          <w:sz w:val="26"/>
+          <w:szCs w:val="26"/>
+          <w:lang w:val="vi-VN"/>
+        </w:rPr>
+        <w:t>Sign and write your full name</w:t>
+      </w:r>
+      <w:r>
+        <w:rPr>
+          <w:i/>
+          <w:sz w:val="26"/>
+          <w:szCs w:val="26"/>
+          <w:lang w:val="vi-VN"/>
+        </w:rPr>
+        <w:t>)</w:t>
       </w:r>
     </w:p>
     <w:p>
@@ -1458,9 +1248,9 @@
               </wp:anchor>
             </w:drawing>
           </mc:Choice>
-          <mc:Fallback xmlns:cx1="http://schemas.microsoft.com/office/drawing/2015/9/8/chartex" xmlns:cx2="http://schemas.microsoft.com/office/drawing/2015/10/21/chartex" xmlns:cx3="http://schemas.microsoft.com/office/drawing/2016/5/9/chartex" xmlns:cx4="http://schemas.microsoft.com/office/drawing/2016/5/10/chartex" xmlns:cx5="http://schemas.microsoft.com/office/drawing/2016/5/11/chartex" xmlns:cx6="http://schemas.microsoft.com/office/drawing/2016/5/12/chartex" xmlns:cx7="http://schemas.microsoft.com/office/drawing/2016/5/13/chartex" xmlns:cx8="http://schemas.microsoft.com/office/drawing/2016/5/14/chartex" xmlns:aink="http://schemas.microsoft.com/office/drawing/2016/ink" xmlns:am3d="http://schemas.microsoft.com/office/drawing/2017/model3d" xmlns:w16cex="http://schemas.microsoft.com/office/word/2018/wordml/cex" xmlns:w16cid="http://schemas.microsoft.com/office/word/2016/wordml/cid" xmlns:w16="http://schemas.microsoft.com/office/word/2018/wordml" xmlns:w16sdtdh="http://schemas.microsoft.com/office/word/2020/wordml/sdtdatahash">
+          <mc:Fallback>
             <w:pict>
-              <v:group w14:anchorId="1786B686" id="Group 6" o:spid="_x0000_s1026" style="position:absolute;margin-left:233.25pt;margin-top:.75pt;width:181pt;height:94.4pt;z-index:251659264" coordsize="22987,11987" o:gfxdata="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">
+              <v:group w14:anchorId="1786B686" id="Group 6" o:spid="_x0000_s1026" style="position:absolute;margin-left:233.25pt;margin-top:.75pt;width:181pt;height:94.4pt;z-index:251659264" coordsize="22987,11987" o:gfxdata="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">
                 <v:shapetype id="_x0000_t75" coordsize="21600,21600" o:spt="75" o:preferrelative="t" path="m@4@5l@4@11@9@11@9@5xe" filled="f" stroked="f">
                   <v:stroke joinstyle="miter"/>
                   <v:formulas>
@@ -1480,8 +1270,9 @@
                   <v:path o:extrusionok="f" gradientshapeok="t" o:connecttype="rect"/>
                   <o:lock v:ext="edit" aspectratio="t"/>
                 </v:shapetype>
-                <v:shape id="Picture 6" o:spid="_x0000_s1027" type="#_x0000_t75" style="position:absolute;width:22987;height:9144;visibility:visible;mso-wrap-style:square" o:gfxdata="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">
-                  <v:imagedata r:id="rId15" o:title=""/>
+                <v:shape id="Picture 6" o:spid="_x0000_s1027" type="#_x0000_t75" style="position:absolute;width:22987;height:9144;visibility:visible;mso-wrap-style:square" o:gfxdata="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">
+                  <v:imagedata r:id="rId14" o:title=""/>
+                  <v:path arrowok="t"/>
                 </v:shape>
                 <v:shapetype id="_x0000_t202" coordsize="21600,21600" o:spt="202" path="m,l,21600r21600,l21600,xe">
                   <v:stroke joinstyle="miter"/>
@@ -1616,19 +1407,23 @@
     </w:p>
     <w:p>
       <w:pPr>
-        <w:pStyle w:val="Nidungvnbn"/>
+        <w:spacing w:after="200" w:line="276" w:lineRule="auto"/>
         <w:rPr>
           <w:b/>
+          <w:sz w:val="26"/>
+          <w:szCs w:val="26"/>
           <w:lang w:val="vi-VN"/>
         </w:rPr>
       </w:pPr>
       <w:r>
         <w:rPr>
           <w:b/>
+          <w:sz w:val="26"/>
+          <w:szCs w:val="26"/>
           <w:lang w:val="vi-VN"/>
         </w:rPr>
         <w:lastRenderedPageBreak/>
-        <w:t>Phần đánh giá của GV chấm bài</w:t>
+        <w:t>The evaluation part of the teacher marks the test</w:t>
       </w:r>
     </w:p>
     <w:p>
@@ -1664,7 +1459,18 @@
           <w:lang w:val="vi-VN"/>
         </w:rPr>
         <w:tab/>
-        <w:t xml:space="preserve">Tp. Hồ Chí Minh, ngày     tháng   năm   </w:t>
+      </w:r>
+      <w:r>
+        <w:t>H</w:t>
+      </w:r>
+      <w:r>
+        <w:t>o Chi Minh city</w:t>
+      </w:r>
+      <w:r>
+        <w:rPr>
+          <w:lang w:val="vi-VN"/>
+        </w:rPr>
+        <w:t xml:space="preserve">   </w:t>
       </w:r>
     </w:p>
     <w:p>
@@ -1682,7 +1488,16 @@
           <w:lang w:val="vi-VN"/>
         </w:rPr>
         <w:tab/>
-        <w:t>(kí và ghi họ tên)</w:t>
+        <w:t>(</w:t>
+      </w:r>
+      <w:r>
+        <w:t>sign and write your name</w:t>
+      </w:r>
+      <w:r>
+        <w:rPr>
+          <w:lang w:val="vi-VN"/>
+        </w:rPr>
+        <w:t>)</w:t>
       </w:r>
     </w:p>
     <w:p>
@@ -1702,7 +1517,7 @@
           <w:lang w:val="vi-VN"/>
         </w:rPr>
         <w:sectPr>
-          <w:headerReference w:type="default" r:id="rId16"/>
+          <w:headerReference w:type="default" r:id="rId15"/>
           <w:pgSz w:w="12240" w:h="15840"/>
           <w:pgMar w:top="1985" w:right="1134" w:bottom="1701" w:left="1985" w:header="720" w:footer="720" w:gutter="0"/>
           <w:pgNumType w:fmt="lowerRoman" w:start="1"/>
@@ -1724,12 +1539,10 @@
         <w:pStyle w:val="Chng"/>
         <w:jc w:val="center"/>
       </w:pPr>
-      <w:bookmarkStart w:id="3" w:name="_Toc76097516"/>
       <w:r>
         <w:lastRenderedPageBreak/>
-        <w:t>MỤC LỤC</w:t>
-      </w:r>
-      <w:bookmarkEnd w:id="3"/>
+        <w:t>TABLE OF CONTENTS</w:t>
+      </w:r>
     </w:p>
     <w:p>
       <w:pPr>
@@ -2917,6 +2730,7 @@
           <w:ilvl w:val="0"/>
           <w:numId w:val="33"/>
         </w:numPr>
+        <w:jc w:val="both"/>
         <w:rPr>
           <w:b w:val="0"/>
           <w:bCs/>
@@ -2930,7 +2744,7 @@
           <w:sz w:val="26"/>
           <w:szCs w:val="26"/>
         </w:rPr>
-        <w:t>Mục đích và phạm vi</w:t>
+        <w:t>Purpose and scope</w:t>
       </w:r>
       <w:r>
         <w:rPr>
@@ -2951,43 +2765,7 @@
           <w:sz w:val="26"/>
           <w:szCs w:val="26"/>
         </w:rPr>
-        <w:t>Phần này nhằm hỗ trợ người học hiểu cách thiết kế sơ đồ, đặc tả ca sử dụng, năng lực đánh giá nhu cầu của khách hàng, cơ sở hạ tầng phần mềm, cơ sở dữ liệu, ứng dụng và phát triển hệ thống.</w:t>
-      </w:r>
-      <w:r>
-        <w:rPr>
-          <w:b w:val="0"/>
-          <w:bCs/>
-          <w:sz w:val="26"/>
-          <w:szCs w:val="26"/>
-        </w:rPr>
-        <w:t xml:space="preserve"> </w:t>
-      </w:r>
-      <w:r>
-        <w:rPr>
-          <w:b w:val="0"/>
-          <w:bCs/>
-          <w:sz w:val="26"/>
-          <w:szCs w:val="26"/>
-        </w:rPr>
-        <w:t>Phạm vi nghiên cứu và thực hiện đối với đề tài kỹ thuật phần mềm tập trung vào việc tạo ra phần mềm giúp cải thiện hiệu quả hoạt động</w:t>
-      </w:r>
-      <w:r>
-        <w:rPr>
-          <w:b w:val="0"/>
-          <w:bCs/>
-          <w:sz w:val="26"/>
-          <w:szCs w:val="26"/>
-        </w:rPr>
-        <w:t xml:space="preserve">, </w:t>
-      </w:r>
-      <w:r>
-        <w:rPr>
-          <w:b w:val="0"/>
-          <w:bCs/>
-          <w:sz w:val="26"/>
-          <w:szCs w:val="26"/>
-        </w:rPr>
-        <w:t>chất lượng cuộc sống của con người.</w:t>
+        <w:t>This section is intended to assist learners in understanding diagram design, use case specification, customer needs assessment capabilities, software infrastructure, databases, application and system development. The scope of research and implementation for the topic of software engineering focuses on creating software that improves operational efficiency and people's quality of life.</w:t>
       </w:r>
     </w:p>
     <w:p>
@@ -2997,6 +2775,7 @@
           <w:ilvl w:val="0"/>
           <w:numId w:val="33"/>
         </w:numPr>
+        <w:jc w:val="both"/>
         <w:rPr>
           <w:b w:val="0"/>
           <w:bCs/>
@@ -3010,7 +2789,7 @@
           <w:sz w:val="26"/>
           <w:szCs w:val="26"/>
         </w:rPr>
-        <w:t>Tổng quan về sản phẩm</w:t>
+        <w:t>Product overview</w:t>
       </w:r>
       <w:r>
         <w:rPr>
@@ -3028,67 +2807,7 @@
           <w:sz w:val="26"/>
           <w:szCs w:val="26"/>
         </w:rPr>
-        <w:t>Từ các thông số kỹ thuật</w:t>
-      </w:r>
-      <w:r>
-        <w:rPr>
-          <w:rFonts w:eastAsiaTheme="minorEastAsia"/>
-          <w:b w:val="0"/>
-          <w:bCs/>
-          <w:sz w:val="26"/>
-          <w:szCs w:val="26"/>
-        </w:rPr>
-        <w:t>, yêu cầu</w:t>
-      </w:r>
-      <w:r>
-        <w:rPr>
-          <w:rFonts w:eastAsiaTheme="minorEastAsia"/>
-          <w:b w:val="0"/>
-          <w:bCs/>
-          <w:sz w:val="26"/>
-          <w:szCs w:val="26"/>
-        </w:rPr>
-        <w:t xml:space="preserve"> của </w:t>
-      </w:r>
-      <w:r>
-        <w:rPr>
-          <w:rFonts w:eastAsiaTheme="minorEastAsia"/>
-          <w:b w:val="0"/>
-          <w:bCs/>
-          <w:sz w:val="26"/>
-          <w:szCs w:val="26"/>
-        </w:rPr>
-        <w:t xml:space="preserve">đề tài, </w:t>
-      </w:r>
-      <w:r>
-        <w:rPr>
-          <w:rFonts w:eastAsiaTheme="minorEastAsia"/>
-          <w:b w:val="0"/>
-          <w:bCs/>
-          <w:sz w:val="26"/>
-          <w:szCs w:val="26"/>
-        </w:rPr>
-        <w:t xml:space="preserve">chúng </w:t>
-      </w:r>
-      <w:r>
-        <w:rPr>
-          <w:rFonts w:eastAsiaTheme="minorEastAsia"/>
-          <w:b w:val="0"/>
-          <w:bCs/>
-          <w:sz w:val="26"/>
-          <w:szCs w:val="26"/>
-        </w:rPr>
-        <w:t>em</w:t>
-      </w:r>
-      <w:r>
-        <w:rPr>
-          <w:rFonts w:eastAsiaTheme="minorEastAsia"/>
-          <w:b w:val="0"/>
-          <w:bCs/>
-          <w:sz w:val="26"/>
-          <w:szCs w:val="26"/>
-        </w:rPr>
-        <w:t xml:space="preserve"> có thể mô tả sơ đồ lớp, sơ đồ sử dụng và hiểu cách tạo giao diện hệ thống, giao diện người dùng. Làm rõ từng chức năng của hệ thống, tối ưu hóa các chức năng để hạn chế sai sót nhằm đáp ứng yêu cầu của người sử dụng.</w:t>
+        <w:t>From the specifications and requirements of the topic, we can describe the class diagram, the usage diagram and understand how to create the system interface and user interface. Clarifying each function of the system, optimizing functions to limit errors to meet user requirements.</w:t>
       </w:r>
     </w:p>
     <w:p>
@@ -3098,6 +2817,7 @@
           <w:ilvl w:val="0"/>
           <w:numId w:val="33"/>
         </w:numPr>
+        <w:jc w:val="both"/>
         <w:rPr>
           <w:b w:val="0"/>
           <w:bCs/>
@@ -3111,7 +2831,7 @@
           <w:sz w:val="26"/>
           <w:szCs w:val="26"/>
         </w:rPr>
-        <w:t>Cấu trúc của tài liệu</w:t>
+        <w:t>Structure of the document</w:t>
       </w:r>
       <w:r>
         <w:rPr>
@@ -3129,17 +2849,7 @@
           <w:sz w:val="26"/>
           <w:szCs w:val="26"/>
         </w:rPr>
-        <w:t>Gồm giới thiệu, kế hoạch quản lí dự án,</w:t>
-      </w:r>
-      <w:r>
-        <w:rPr>
-          <w:rFonts w:eastAsiaTheme="minorEastAsia"/>
-          <w:b w:val="0"/>
-          <w:bCs/>
-          <w:sz w:val="26"/>
-          <w:szCs w:val="26"/>
-        </w:rPr>
-        <w:t xml:space="preserve"> đặc tả yêu cầu, kiến trúc, thiết kế, kế hoạch kiểm thử để đảm bảo phần mềm hoạt động bình thường và cuối cùng là phần Demo là thành quả của sản phẩm bao gồm cơ sở dữ liệu, mã nguồn và thử nghiệm.</w:t>
+        <w:t>Includes introduction, project management plan, requirements specification, architecture, design, test plan to ensure the software works properly and finally the Demo is the result of the product including the basic database, source code and test.</w:t>
       </w:r>
     </w:p>
     <w:p>
@@ -3181,7 +2891,7 @@
           <w:ilvl w:val="0"/>
           <w:numId w:val="27"/>
         </w:numPr>
-        <w:ind w:left="993"/>
+        <w:jc w:val="both"/>
         <w:rPr>
           <w:b w:val="0"/>
           <w:bCs/>
@@ -3193,21 +2903,14 @@
           <w:sz w:val="26"/>
           <w:szCs w:val="26"/>
         </w:rPr>
-        <w:t>Tổ chức dự án</w:t>
-      </w:r>
-      <w:r>
-        <w:rPr>
-          <w:sz w:val="26"/>
-          <w:szCs w:val="26"/>
-        </w:rPr>
-        <w:t>:</w:t>
-      </w:r>
-      <w:r>
-        <w:rPr>
-          <w:sz w:val="26"/>
-          <w:szCs w:val="26"/>
-        </w:rPr>
-        <w:t xml:space="preserve"> </w:t>
+        <w:t>Project organization</w:t>
+      </w:r>
+      <w:r>
+        <w:rPr>
+          <w:sz w:val="26"/>
+          <w:szCs w:val="26"/>
+        </w:rPr>
+        <w:t xml:space="preserve">: </w:t>
       </w:r>
       <w:r>
         <w:rPr>
@@ -3216,16 +2919,7 @@
           <w:sz w:val="26"/>
           <w:szCs w:val="26"/>
         </w:rPr>
-        <w:t>Nhóm em sẽ chia công việc cho 2 người bao gồm: phân tích yêu cầu đề tài</w:t>
-      </w:r>
-      <w:r>
-        <w:rPr>
-          <w:b w:val="0"/>
-          <w:bCs/>
-          <w:sz w:val="26"/>
-          <w:szCs w:val="26"/>
-        </w:rPr>
-        <w:t>, vẽ biểu đồ, thiết kế database, tạo giao diện code chức năng chính, test lỗi và cuối cùng là chạy demo sản phẩm.</w:t>
+        <w:t>My team will divide the work for 2 people including: analyzing project requirements, drawing diagrams, designing databases, creating main functional code interfaces, testing errors and finally running product demos.</w:t>
       </w:r>
     </w:p>
     <w:p>
@@ -3235,7 +2929,7 @@
           <w:ilvl w:val="0"/>
           <w:numId w:val="27"/>
         </w:numPr>
-        <w:ind w:left="993"/>
+        <w:jc w:val="both"/>
         <w:rPr>
           <w:b w:val="0"/>
           <w:bCs/>
@@ -3247,7 +2941,7 @@
           <w:sz w:val="26"/>
           <w:szCs w:val="26"/>
         </w:rPr>
-        <w:t>Mô hình vòng đời được sử dụng</w:t>
+        <w:t>Lifecycle model used</w:t>
       </w:r>
       <w:r>
         <w:rPr>
@@ -3265,37 +2959,7 @@
           <w:sz w:val="26"/>
           <w:szCs w:val="26"/>
         </w:rPr>
-        <w:t xml:space="preserve">Waterfall model vì việc sử dụng mô hình thác nước như sau: Đơn giản, dễ hiểu và sử dụng. Đối với các dự án nhỏ hơn, mô hình thác nước hoạt động tốt và mang lại kết quả phù hợp. </w:t>
-      </w:r>
-      <w:r>
-        <w:rPr>
-          <w:rFonts w:eastAsiaTheme="minorEastAsia"/>
-          <w:b w:val="0"/>
-          <w:bCs/>
-          <w:sz w:val="26"/>
-          <w:szCs w:val="26"/>
-        </w:rPr>
-        <w:t>C</w:t>
-      </w:r>
-      <w:r>
-        <w:rPr>
-          <w:rFonts w:eastAsiaTheme="minorEastAsia"/>
-          <w:b w:val="0"/>
-          <w:bCs/>
-          <w:sz w:val="26"/>
-          <w:szCs w:val="26"/>
-        </w:rPr>
-        <w:t>ác giai đoạn của mô hình thác nước cứng nhắc và chính xác, một pha được thực hiện một lần, nó rất dễ dàng để maintain</w:t>
-      </w:r>
-      <w:r>
-        <w:rPr>
-          <w:rFonts w:eastAsiaTheme="minorEastAsia"/>
-          <w:b w:val="0"/>
-          <w:bCs/>
-          <w:sz w:val="26"/>
-          <w:szCs w:val="26"/>
-        </w:rPr>
-        <w:t>.</w:t>
+        <w:t>Waterfall model because of the use of waterfall model as follows: Simple, easy to understand and use. For smaller projects, the waterfall model works well and yields consistent results. The stages of waterfall model are rigid and precise, one phase is done once, it is easy to maintain.</w:t>
       </w:r>
     </w:p>
     <w:p>
@@ -3305,7 +2969,6 @@
           <w:ilvl w:val="0"/>
           <w:numId w:val="27"/>
         </w:numPr>
-        <w:ind w:left="993"/>
         <w:rPr>
           <w:b w:val="0"/>
           <w:bCs/>
@@ -3318,7 +2981,7 @@
           <w:szCs w:val="26"/>
         </w:rPr>
         <w:lastRenderedPageBreak/>
-        <w:t>Yêu cầu về tài nguyên phần cứng và phần mềm</w:t>
+        <w:t>Hardware and software resource requirements</w:t>
       </w:r>
       <w:r>
         <w:rPr>
@@ -3350,7 +3013,7 @@
           <w:sz w:val="26"/>
           <w:szCs w:val="26"/>
         </w:rPr>
-        <w:t>Về phần cứng là</w:t>
+        <w:t>About hardware</w:t>
       </w:r>
       <w:r>
         <w:rPr>
@@ -3380,17 +3043,28 @@
           <w:sz w:val="26"/>
           <w:szCs w:val="26"/>
         </w:rPr>
-        <w:t xml:space="preserve"> </w:t>
-      </w:r>
-      <w:r>
+        <w:t>Intel Core i5-6500 CPU @ 3.20GHz</w:t>
+      </w:r>
+    </w:p>
+    <w:p>
+      <w:pPr>
+        <w:pStyle w:val="Chng"/>
+        <w:ind w:left="1353"/>
         <w:rPr>
           <w:b w:val="0"/>
           <w:bCs/>
-          <w:color w:val="FF0000"/>
-          <w:sz w:val="26"/>
-          <w:szCs w:val="26"/>
-        </w:rPr>
-        <w:t>(ghi cấu hình máy mày)</w:t>
+          <w:sz w:val="26"/>
+          <w:szCs w:val="26"/>
+        </w:rPr>
+      </w:pPr>
+      <w:r>
+        <w:rPr>
+          <w:b w:val="0"/>
+          <w:bCs/>
+          <w:sz w:val="26"/>
+          <w:szCs w:val="26"/>
+        </w:rPr>
+        <w:t>Ram 8GB</w:t>
       </w:r>
     </w:p>
     <w:p>
@@ -3413,7 +3087,15 @@
           <w:sz w:val="26"/>
           <w:szCs w:val="26"/>
         </w:rPr>
-        <w:t>Về phần mềm là:</w:t>
+        <w:t>About software</w:t>
+      </w:r>
+      <w:r>
+        <w:rPr>
+          <w:rFonts w:eastAsiaTheme="minorEastAsia"/>
+          <w:sz w:val="26"/>
+          <w:szCs w:val="26"/>
+        </w:rPr>
+        <w:t>:</w:t>
       </w:r>
       <w:r>
         <w:rPr>
@@ -3432,14 +3114,20 @@
           <w:ilvl w:val="0"/>
           <w:numId w:val="27"/>
         </w:numPr>
-        <w:ind w:left="993"/>
-      </w:pPr>
-      <w:r>
-        <w:rPr>
-          <w:sz w:val="26"/>
-          <w:szCs w:val="26"/>
-        </w:rPr>
-        <w:t>Sơ đồ Gannt:</w:t>
+      </w:pPr>
+      <w:r>
+        <w:rPr>
+          <w:sz w:val="26"/>
+          <w:szCs w:val="26"/>
+        </w:rPr>
+        <w:t>Gantt Diagram</w:t>
+      </w:r>
+      <w:r>
+        <w:rPr>
+          <w:sz w:val="26"/>
+          <w:szCs w:val="26"/>
+        </w:rPr>
+        <w:t>:</w:t>
       </w:r>
     </w:p>
     <w:p>
@@ -3474,7 +3162,7 @@
                     </pic:cNvPicPr>
                   </pic:nvPicPr>
                   <pic:blipFill>
-                    <a:blip r:embed="rId17">
+                    <a:blip r:embed="rId16">
                       <a:extLst>
                         <a:ext uri="{28A0092B-C50C-407E-A947-70E740481C1C}">
                           <a14:useLocalDpi xmlns:a14="http://schemas.microsoft.com/office/drawing/2010/main" val="0"/>
@@ -3513,7 +3201,7 @@
           <w:ilvl w:val="0"/>
           <w:numId w:val="27"/>
         </w:numPr>
-        <w:ind w:left="1060" w:hanging="425"/>
+        <w:jc w:val="both"/>
         <w:rPr>
           <w:b w:val="0"/>
           <w:bCs/>
@@ -3525,7 +3213,15 @@
           <w:szCs w:val="26"/>
           <w:lang w:eastAsia="ja-JP"/>
         </w:rPr>
-        <w:t>Tác động của dự án đối với cá nhân và tổ chức:</w:t>
+        <w:t>Impact of the project on individuals and organizations</w:t>
+      </w:r>
+      <w:r>
+        <w:rPr>
+          <w:sz w:val="26"/>
+          <w:szCs w:val="26"/>
+          <w:lang w:eastAsia="ja-JP"/>
+        </w:rPr>
+        <w:t>:</w:t>
       </w:r>
       <w:r>
         <w:rPr>
@@ -3535,13 +3231,23 @@
           <w:szCs w:val="26"/>
           <w:lang w:eastAsia="ja-JP"/>
         </w:rPr>
-        <w:t xml:space="preserve"> Đối với tổ chức thì ta sẽ dễ dàng quản lí nhân viên, có chính sách thưởng phạt, ít tốn thời gian hơn. Còn đối với cá nhân thì công việc sẽ dễ dàng hơn, bớt căng thẳng, chuyên nghiệp hơn, giảm bớt thời gian hao phí vào việc thao tác rườm rà để làm việc hiệu quả hơn.</w:t>
+        <w:t xml:space="preserve"> </w:t>
+      </w:r>
+      <w:r>
+        <w:rPr>
+          <w:b w:val="0"/>
+          <w:bCs/>
+          <w:sz w:val="26"/>
+          <w:szCs w:val="26"/>
+          <w:lang w:eastAsia="ja-JP"/>
+        </w:rPr>
+        <w:t>For organizations, it will be easier to manage employees, have a reward and punishment policy, and spend less time. As for individuals, the work will be easier, less stressful, more professional, and less time wasted on cumbersome manipulations to work more efficiently.</w:t>
       </w:r>
     </w:p>
     <w:p>
       <w:pPr>
         <w:pStyle w:val="Chng"/>
-        <w:ind w:left="720"/>
+        <w:jc w:val="both"/>
         <w:rPr>
           <w:b w:val="0"/>
           <w:bCs/>
@@ -3590,7 +3296,7 @@
           <w:szCs w:val="26"/>
           <w:lang w:eastAsia="ja-JP"/>
         </w:rPr>
-        <w:t>Các bên liên quan đối với hệ thống</w:t>
+        <w:t>Stakeholders for the system</w:t>
       </w:r>
       <w:r>
         <w:rPr>
@@ -3677,7 +3383,7 @@
                     <pic:cNvPicPr/>
                   </pic:nvPicPr>
                   <pic:blipFill>
-                    <a:blip r:embed="rId18"/>
+                    <a:blip r:embed="rId17"/>
                     <a:stretch>
                       <a:fillRect/>
                     </a:stretch>
@@ -6231,7 +5937,7 @@
           <w:lang w:eastAsia="ja-JP"/>
         </w:rPr>
         <w:lastRenderedPageBreak/>
-        <w:t>P</w:t>
+        <w:t>Architectural style used</w:t>
       </w:r>
       <w:r>
         <w:rPr>
@@ -6241,16 +5947,6 @@
           <w:szCs w:val="26"/>
           <w:lang w:eastAsia="ja-JP"/>
         </w:rPr>
-        <w:t>hong cách kiến ​​trúc được sử dụng</w:t>
-      </w:r>
-      <w:r>
-        <w:rPr>
-          <w:rStyle w:val="IndexLink"/>
-          <w:rFonts w:eastAsiaTheme="minorEastAsia"/>
-          <w:sz w:val="26"/>
-          <w:szCs w:val="26"/>
-          <w:lang w:eastAsia="ja-JP"/>
-        </w:rPr>
         <w:t>:</w:t>
       </w:r>
     </w:p>
@@ -6258,6 +5954,7 @@
       <w:pPr>
         <w:pStyle w:val="Chng"/>
         <w:ind w:left="1080"/>
+        <w:jc w:val="both"/>
         <w:rPr>
           <w:rStyle w:val="IndexLink"/>
           <w:b w:val="0"/>
@@ -6274,9 +5971,14 @@
           <w:sz w:val="26"/>
           <w:szCs w:val="26"/>
         </w:rPr>
-        <w:t>Kiến trúc phân lớp</w:t>
-      </w:r>
-      <w:r>
+        <w:t>Layered architecture because</w:t>
+      </w:r>
+    </w:p>
+    <w:p>
+      <w:pPr>
+        <w:pStyle w:val="Chng"/>
+        <w:ind w:left="1080"/>
+        <w:jc w:val="both"/>
         <w:rPr>
           <w:rStyle w:val="IndexLink"/>
           <w:b w:val="0"/>
@@ -6284,13 +5986,8 @@
           <w:sz w:val="26"/>
           <w:szCs w:val="26"/>
         </w:rPr>
-        <w:t xml:space="preserve"> vì</w:t>
-      </w:r>
-    </w:p>
-    <w:p>
-      <w:pPr>
-        <w:pStyle w:val="Chng"/>
-        <w:ind w:left="1080"/>
+      </w:pPr>
+      <w:r>
         <w:rPr>
           <w:rStyle w:val="IndexLink"/>
           <w:b w:val="0"/>
@@ -6298,7 +5995,8 @@
           <w:sz w:val="26"/>
           <w:szCs w:val="26"/>
         </w:rPr>
-      </w:pPr>
+        <w:t xml:space="preserve">- </w:t>
+      </w:r>
       <w:r>
         <w:rPr>
           <w:rStyle w:val="IndexLink"/>
@@ -6307,7 +6005,7 @@
           <w:sz w:val="26"/>
           <w:szCs w:val="26"/>
         </w:rPr>
-        <w:t>- Chúng tôi chỉ cần hiểu các lớp bên dưới lớp mà chúng tôi đang làm việc</w:t>
+        <w:t>We just need to understand the layers below the one we're working on</w:t>
       </w:r>
       <w:r>
         <w:rPr>
@@ -6324,6 +6022,7 @@
       <w:pPr>
         <w:pStyle w:val="Chng"/>
         <w:ind w:left="1080"/>
+        <w:jc w:val="both"/>
         <w:rPr>
           <w:rStyle w:val="IndexLink"/>
           <w:b w:val="0"/>
@@ -6340,7 +6039,7 @@
           <w:sz w:val="26"/>
           <w:szCs w:val="26"/>
         </w:rPr>
-        <w:t>- Mỗi lớp có thể được thay thế bằng một triển khai tương đương mà không ảnh hưởng đến các lớp khác</w:t>
+        <w:t xml:space="preserve">- </w:t>
       </w:r>
       <w:r>
         <w:rPr>
@@ -6350,13 +6049,9 @@
           <w:sz w:val="26"/>
           <w:szCs w:val="26"/>
         </w:rPr>
-        <w:t>.</w:t>
-      </w:r>
-    </w:p>
-    <w:p>
-      <w:pPr>
-        <w:pStyle w:val="Chng"/>
-        <w:ind w:left="1080"/>
+        <w:t>Each class can be replaced with an equivalent implementation without affecting other classes</w:t>
+      </w:r>
+      <w:r>
         <w:rPr>
           <w:rStyle w:val="IndexLink"/>
           <w:b w:val="0"/>
@@ -6364,8 +6059,14 @@
           <w:sz w:val="26"/>
           <w:szCs w:val="26"/>
         </w:rPr>
-      </w:pPr>
-      <w:r>
+        <w:t>.</w:t>
+      </w:r>
+    </w:p>
+    <w:p>
+      <w:pPr>
+        <w:pStyle w:val="Chng"/>
+        <w:ind w:left="1080"/>
+        <w:jc w:val="both"/>
         <w:rPr>
           <w:rStyle w:val="IndexLink"/>
           <w:b w:val="0"/>
@@ -6373,7 +6074,26 @@
           <w:sz w:val="26"/>
           <w:szCs w:val="26"/>
         </w:rPr>
-        <w:t>- Một lớp có thể được sử dụng bởi một số lớp cấp cao nhất khác nhau</w:t>
+      </w:pPr>
+      <w:r>
+        <w:rPr>
+          <w:rStyle w:val="IndexLink"/>
+          <w:b w:val="0"/>
+          <w:bCs/>
+          <w:sz w:val="26"/>
+          <w:szCs w:val="26"/>
+        </w:rPr>
+        <w:t xml:space="preserve">- </w:t>
+      </w:r>
+      <w:r>
+        <w:rPr>
+          <w:rStyle w:val="IndexLink"/>
+          <w:b w:val="0"/>
+          <w:bCs/>
+          <w:sz w:val="26"/>
+          <w:szCs w:val="26"/>
+        </w:rPr>
+        <w:t>A class can be used by several different top level classes</w:t>
       </w:r>
       <w:r>
         <w:rPr>
@@ -6393,6 +6113,7 @@
           <w:ilvl w:val="0"/>
           <w:numId w:val="37"/>
         </w:numPr>
+        <w:jc w:val="both"/>
         <w:rPr>
           <w:rStyle w:val="IndexLink"/>
           <w:b w:val="0"/>
@@ -6409,7 +6130,7 @@
           <w:szCs w:val="26"/>
           <w:lang w:eastAsia="ja-JP"/>
         </w:rPr>
-        <w:t>Công nghệ, phần mềm và phần cứng được sử dụng</w:t>
+        <w:t>Technology, software and hardware used</w:t>
       </w:r>
       <w:r>
         <w:rPr>
@@ -6441,20 +6162,69 @@
           <w:szCs w:val="26"/>
           <w:lang w:eastAsia="ja-JP"/>
         </w:rPr>
-        <w:t xml:space="preserve">Công nghệ: SQL, C#; Phần mềm SQL server managerment studio, Visual stuido; Phần cứng là </w:t>
-      </w:r>
+        <w:t>SQL, C#; SQL server managerment studio, Visual stuid</w:t>
+      </w:r>
+      <w:bookmarkStart w:id="1" w:name="_GoBack"/>
+      <w:bookmarkEnd w:id="1"/>
       <w:r>
         <w:rPr>
           <w:rStyle w:val="IndexLink"/>
           <w:rFonts w:eastAsiaTheme="minorEastAsia"/>
           <w:b w:val="0"/>
           <w:bCs/>
-          <w:color w:val="FF0000"/>
           <w:sz w:val="26"/>
           <w:szCs w:val="26"/>
           <w:lang w:eastAsia="ja-JP"/>
         </w:rPr>
-        <w:t>(Ghi 1 vài thông số máy mày)</w:t>
+        <w:t xml:space="preserve">o; </w:t>
+      </w:r>
+      <w:r>
+        <w:rPr>
+          <w:rStyle w:val="IndexLink"/>
+          <w:rFonts w:eastAsiaTheme="minorEastAsia"/>
+          <w:b w:val="0"/>
+          <w:bCs/>
+          <w:sz w:val="26"/>
+          <w:szCs w:val="26"/>
+          <w:lang w:eastAsia="ja-JP"/>
+        </w:rPr>
+        <w:t>Intel Core i5-6500 CPU @ 3.20GHz</w:t>
+      </w:r>
+      <w:r>
+        <w:rPr>
+          <w:rStyle w:val="IndexLink"/>
+          <w:rFonts w:eastAsiaTheme="minorEastAsia"/>
+          <w:b w:val="0"/>
+          <w:bCs/>
+          <w:sz w:val="26"/>
+          <w:szCs w:val="26"/>
+          <w:lang w:eastAsia="ja-JP"/>
+        </w:rPr>
+        <w:t>,</w:t>
+      </w:r>
+      <w:r>
+        <w:rPr>
+          <w:rStyle w:val="IndexLink"/>
+          <w:rFonts w:eastAsiaTheme="minorEastAsia"/>
+          <w:b w:val="0"/>
+          <w:bCs/>
+          <w:sz w:val="26"/>
+          <w:szCs w:val="26"/>
+          <w:lang w:eastAsia="ja-JP"/>
+        </w:rPr>
+        <w:t xml:space="preserve"> Ram 8GB</w:t>
+      </w:r>
+      <w:r>
+        <w:rPr>
+          <w:rStyle w:val="IndexLink"/>
+          <w:rFonts w:eastAsiaTheme="minorEastAsia"/>
+          <w:b w:val="0"/>
+          <w:bCs/>
+          <w:sz w:val="26"/>
+          <w:szCs w:val="26"/>
+          <w:lang w:eastAsia="ja-JP"/>
+        </w:rPr>
+        <w:t>.</w:t>
       </w:r>
     </w:p>
     <w:p>
@@ -6464,6 +6234,7 @@
           <w:ilvl w:val="0"/>
           <w:numId w:val="37"/>
         </w:numPr>
+        <w:jc w:val="both"/>
         <w:rPr>
           <w:rStyle w:val="IndexLink"/>
           <w:b w:val="0"/>
@@ -6480,7 +6251,7 @@
           <w:szCs w:val="26"/>
           <w:lang w:eastAsia="ja-JP"/>
         </w:rPr>
-        <w:t>Cơ sở lý luận cho phong cách kiến ​​trúc và</w:t>
+        <w:t>Rationale for architectural styles and models</w:t>
       </w:r>
       <w:r>
         <w:rPr>
@@ -6490,7 +6261,7 @@
           <w:szCs w:val="26"/>
           <w:lang w:eastAsia="ja-JP"/>
         </w:rPr>
-        <w:t xml:space="preserve"> mô hình:</w:t>
+        <w:t>:</w:t>
       </w:r>
       <w:r>
         <w:rPr>
@@ -6512,21 +6283,8 @@
           <w:szCs w:val="26"/>
           <w:lang w:eastAsia="ja-JP"/>
         </w:rPr>
-        <w:t>Máy chủ ứng dụng cung cấp quyền truy cập vào dữ liệu cho máy khách. Nó phục vụ như một giao diện giữa máy khách và một hoặc nhiều máy chủ cơ sở dữ liệu. Máy chủ cơ sở dữ liệu thực hiện tất cả các xử lý truy vấn còn lại.</w:t>
-      </w:r>
-    </w:p>
-    <w:p>
-      <w:pPr>
-        <w:pStyle w:val="Chng"/>
-        <w:ind w:left="1080"/>
-        <w:rPr>
-          <w:rStyle w:val="IndexLink"/>
-          <w:b w:val="0"/>
-          <w:bCs/>
-          <w:sz w:val="40"/>
-          <w:szCs w:val="40"/>
-        </w:rPr>
-      </w:pPr>
+        <w:t>The application server provides access to the data to the client. It serves as an interface between the client and one or more database servers. The database server does all the rest of the query processing.</w:t>
+      </w:r>
     </w:p>
     <w:p>
       <w:pPr>
@@ -6613,7 +6371,7 @@
                     </pic:cNvPicPr>
                   </pic:nvPicPr>
                   <pic:blipFill>
-                    <a:blip r:embed="rId19">
+                    <a:blip r:embed="rId18">
                       <a:extLst>
                         <a:ext uri="{28A0092B-C50C-407E-A947-70E740481C1C}">
                           <a14:useLocalDpi xmlns:a14="http://schemas.microsoft.com/office/drawing/2010/main" val="0"/>
@@ -6699,7 +6457,7 @@
                     <pic:cNvPicPr/>
                   </pic:nvPicPr>
                   <pic:blipFill>
-                    <a:blip r:embed="rId20"/>
+                    <a:blip r:embed="rId19"/>
                     <a:stretch>
                       <a:fillRect/>
                     </a:stretch>
@@ -6773,7 +6531,7 @@
                     <pic:cNvPicPr/>
                   </pic:nvPicPr>
                   <pic:blipFill>
-                    <a:blip r:embed="rId21"/>
+                    <a:blip r:embed="rId20"/>
                     <a:stretch>
                       <a:fillRect/>
                     </a:stretch>
@@ -6826,7 +6584,7 @@
                     <pic:cNvPicPr/>
                   </pic:nvPicPr>
                   <pic:blipFill>
-                    <a:blip r:embed="rId22"/>
+                    <a:blip r:embed="rId21"/>
                     <a:stretch>
                       <a:fillRect/>
                     </a:stretch>
@@ -6878,7 +6636,7 @@
                     <pic:cNvPicPr/>
                   </pic:nvPicPr>
                   <pic:blipFill>
-                    <a:blip r:embed="rId23"/>
+                    <a:blip r:embed="rId22"/>
                     <a:stretch>
                       <a:fillRect/>
                     </a:stretch>
@@ -6931,7 +6689,7 @@
                     <pic:cNvPicPr/>
                   </pic:nvPicPr>
                   <pic:blipFill>
-                    <a:blip r:embed="rId24"/>
+                    <a:blip r:embed="rId23"/>
                     <a:stretch>
                       <a:fillRect/>
                     </a:stretch>
@@ -6983,7 +6741,7 @@
                     <pic:cNvPicPr/>
                   </pic:nvPicPr>
                   <pic:blipFill>
-                    <a:blip r:embed="rId25"/>
+                    <a:blip r:embed="rId24"/>
                     <a:stretch>
                       <a:fillRect/>
                     </a:stretch>
@@ -7036,7 +6794,7 @@
                     <pic:cNvPicPr/>
                   </pic:nvPicPr>
                   <pic:blipFill>
-                    <a:blip r:embed="rId26"/>
+                    <a:blip r:embed="rId25"/>
                     <a:stretch>
                       <a:fillRect/>
                     </a:stretch>
@@ -7088,7 +6846,7 @@
                     <pic:cNvPicPr/>
                   </pic:nvPicPr>
                   <pic:blipFill>
-                    <a:blip r:embed="rId27"/>
+                    <a:blip r:embed="rId26"/>
                     <a:stretch>
                       <a:fillRect/>
                     </a:stretch>
@@ -7141,7 +6899,7 @@
                     <pic:cNvPicPr/>
                   </pic:nvPicPr>
                   <pic:blipFill>
-                    <a:blip r:embed="rId28"/>
+                    <a:blip r:embed="rId27"/>
                     <a:stretch>
                       <a:fillRect/>
                     </a:stretch>
@@ -7293,7 +7051,7 @@
                     <pic:cNvPicPr/>
                   </pic:nvPicPr>
                   <pic:blipFill>
-                    <a:blip r:embed="rId29"/>
+                    <a:blip r:embed="rId28"/>
                     <a:stretch>
                       <a:fillRect/>
                     </a:stretch>
@@ -7346,7 +7104,7 @@
                     <pic:cNvPicPr/>
                   </pic:nvPicPr>
                   <pic:blipFill>
-                    <a:blip r:embed="rId30"/>
+                    <a:blip r:embed="rId29"/>
                     <a:stretch>
                       <a:fillRect/>
                     </a:stretch>
@@ -7399,7 +7157,7 @@
                     <pic:cNvPicPr/>
                   </pic:nvPicPr>
                   <pic:blipFill>
-                    <a:blip r:embed="rId31"/>
+                    <a:blip r:embed="rId30"/>
                     <a:stretch>
                       <a:fillRect/>
                     </a:stretch>
@@ -7451,7 +7209,7 @@
                     <pic:cNvPicPr/>
                   </pic:nvPicPr>
                   <pic:blipFill>
-                    <a:blip r:embed="rId32"/>
+                    <a:blip r:embed="rId31"/>
                     <a:stretch>
                       <a:fillRect/>
                     </a:stretch>
@@ -7503,7 +7261,7 @@
                     <pic:cNvPicPr/>
                   </pic:nvPicPr>
                   <pic:blipFill>
-                    <a:blip r:embed="rId33"/>
+                    <a:blip r:embed="rId32"/>
                     <a:stretch>
                       <a:fillRect/>
                     </a:stretch>
@@ -7556,7 +7314,7 @@
                     <pic:cNvPicPr/>
                   </pic:nvPicPr>
                   <pic:blipFill>
-                    <a:blip r:embed="rId34"/>
+                    <a:blip r:embed="rId33"/>
                     <a:stretch>
                       <a:fillRect/>
                     </a:stretch>
@@ -7608,7 +7366,7 @@
                     <pic:cNvPicPr/>
                   </pic:nvPicPr>
                   <pic:blipFill>
-                    <a:blip r:embed="rId35"/>
+                    <a:blip r:embed="rId34"/>
                     <a:stretch>
                       <a:fillRect/>
                     </a:stretch>
@@ -7661,7 +7419,7 @@
                     <pic:cNvPicPr/>
                   </pic:nvPicPr>
                   <pic:blipFill>
-                    <a:blip r:embed="rId36"/>
+                    <a:blip r:embed="rId35"/>
                     <a:stretch>
                       <a:fillRect/>
                     </a:stretch>
@@ -7735,7 +7493,7 @@
                     <pic:cNvPicPr/>
                   </pic:nvPicPr>
                   <pic:blipFill>
-                    <a:blip r:embed="rId37"/>
+                    <a:blip r:embed="rId36"/>
                     <a:stretch>
                       <a:fillRect/>
                     </a:stretch>
@@ -7788,7 +7546,7 @@
                     <pic:cNvPicPr/>
                   </pic:nvPicPr>
                   <pic:blipFill>
-                    <a:blip r:embed="rId38"/>
+                    <a:blip r:embed="rId37"/>
                     <a:stretch>
                       <a:fillRect/>
                     </a:stretch>
@@ -7840,7 +7598,7 @@
                     <pic:cNvPicPr/>
                   </pic:nvPicPr>
                   <pic:blipFill>
-                    <a:blip r:embed="rId39"/>
+                    <a:blip r:embed="rId38"/>
                     <a:stretch>
                       <a:fillRect/>
                     </a:stretch>
@@ -7893,7 +7651,7 @@
                     <pic:cNvPicPr/>
                   </pic:nvPicPr>
                   <pic:blipFill>
-                    <a:blip r:embed="rId40"/>
+                    <a:blip r:embed="rId39"/>
                     <a:stretch>
                       <a:fillRect/>
                     </a:stretch>
@@ -7956,7 +7714,7 @@
           <w:bCs/>
         </w:rPr>
       </w:pPr>
-      <w:hyperlink r:id="rId41" w:history="1">
+      <w:hyperlink r:id="rId40" w:history="1">
         <w:r>
           <w:rPr>
             <w:rStyle w:val="Hyperlink"/>
@@ -7991,7 +7749,7 @@
         </w:rPr>
         <w:t xml:space="preserve">link git: </w:t>
       </w:r>
-      <w:hyperlink r:id="rId42" w:history="1">
+      <w:hyperlink r:id="rId41" w:history="1">
         <w:r>
           <w:rPr>
             <w:rStyle w:val="Hyperlink"/>
@@ -8012,7 +7770,7 @@
       </w:pPr>
     </w:p>
     <w:sectPr>
-      <w:headerReference w:type="default" r:id="rId43"/>
+      <w:headerReference w:type="default" r:id="rId42"/>
       <w:pgSz w:w="12240" w:h="15840"/>
       <w:pgMar w:top="1985" w:right="1134" w:bottom="1701" w:left="1985" w:header="720" w:footer="720" w:gutter="0"/>
       <w:pgNumType w:start="1"/>
@@ -8111,7 +7869,7 @@
           <w:rPr>
             <w:noProof/>
           </w:rPr>
-          <w:t>i</w:t>
+          <w:t>iii</w:t>
         </w:r>
         <w:r>
           <w:rPr>
@@ -8164,7 +7922,7 @@
           <w:rPr>
             <w:noProof/>
           </w:rPr>
-          <w:t>17</w:t>
+          <w:t>18</w:t>
         </w:r>
         <w:r>
           <w:rPr>
@@ -8695,7 +8453,7 @@
       <w:lvlText w:val="%1."/>
       <w:lvlJc w:val="left"/>
       <w:pPr>
-        <w:ind w:left="1080" w:hanging="360"/>
+        <w:ind w:left="1070" w:hanging="360"/>
       </w:pPr>
       <w:rPr>
         <w:rFonts w:eastAsiaTheme="minorEastAsia" w:hint="default"/>
@@ -8708,7 +8466,7 @@
       <w:lvlText w:val="%2."/>
       <w:lvlJc w:val="left"/>
       <w:pPr>
-        <w:ind w:left="1800" w:hanging="360"/>
+        <w:ind w:left="1790" w:hanging="360"/>
       </w:pPr>
     </w:lvl>
     <w:lvl w:ilvl="2" w:tplc="0C00001B" w:tentative="1">
@@ -8717,7 +8475,7 @@
       <w:lvlText w:val="%3."/>
       <w:lvlJc w:val="right"/>
       <w:pPr>
-        <w:ind w:left="2520" w:hanging="180"/>
+        <w:ind w:left="2510" w:hanging="180"/>
       </w:pPr>
     </w:lvl>
     <w:lvl w:ilvl="3" w:tplc="0C00000F" w:tentative="1">
@@ -8726,7 +8484,7 @@
       <w:lvlText w:val="%4."/>
       <w:lvlJc w:val="left"/>
       <w:pPr>
-        <w:ind w:left="3240" w:hanging="360"/>
+        <w:ind w:left="3230" w:hanging="360"/>
       </w:pPr>
     </w:lvl>
     <w:lvl w:ilvl="4" w:tplc="0C000019" w:tentative="1">
@@ -8735,7 +8493,7 @@
       <w:lvlText w:val="%5."/>
       <w:lvlJc w:val="left"/>
       <w:pPr>
-        <w:ind w:left="3960" w:hanging="360"/>
+        <w:ind w:left="3950" w:hanging="360"/>
       </w:pPr>
     </w:lvl>
     <w:lvl w:ilvl="5" w:tplc="0C00001B" w:tentative="1">
@@ -8744,7 +8502,7 @@
       <w:lvlText w:val="%6."/>
       <w:lvlJc w:val="right"/>
       <w:pPr>
-        <w:ind w:left="4680" w:hanging="180"/>
+        <w:ind w:left="4670" w:hanging="180"/>
       </w:pPr>
     </w:lvl>
     <w:lvl w:ilvl="6" w:tplc="0C00000F" w:tentative="1">
@@ -8753,7 +8511,7 @@
       <w:lvlText w:val="%7."/>
       <w:lvlJc w:val="left"/>
       <w:pPr>
-        <w:ind w:left="5400" w:hanging="360"/>
+        <w:ind w:left="5390" w:hanging="360"/>
       </w:pPr>
     </w:lvl>
     <w:lvl w:ilvl="7" w:tplc="0C000019" w:tentative="1">
@@ -8762,7 +8520,7 @@
       <w:lvlText w:val="%8."/>
       <w:lvlJc w:val="left"/>
       <w:pPr>
-        <w:ind w:left="6120" w:hanging="360"/>
+        <w:ind w:left="6110" w:hanging="360"/>
       </w:pPr>
     </w:lvl>
     <w:lvl w:ilvl="8" w:tplc="0C00001B" w:tentative="1">
@@ -8771,7 +8529,7 @@
       <w:lvlText w:val="%9."/>
       <w:lvlJc w:val="right"/>
       <w:pPr>
-        <w:ind w:left="6840" w:hanging="180"/>
+        <w:ind w:left="6830" w:hanging="180"/>
       </w:pPr>
     </w:lvl>
   </w:abstractNum>
@@ -11222,7 +10980,7 @@
       <w:lvlText w:val="%1."/>
       <w:lvlJc w:val="left"/>
       <w:pPr>
-        <w:ind w:left="720" w:hanging="360"/>
+        <w:ind w:left="1070" w:hanging="360"/>
       </w:pPr>
       <w:rPr>
         <w:rFonts w:ascii="Times New Roman" w:eastAsiaTheme="minorEastAsia" w:hAnsi="Times New Roman" w:cs="Times New Roman"/>
@@ -11238,7 +10996,7 @@
       <w:lvlText w:val="o"/>
       <w:lvlJc w:val="left"/>
       <w:pPr>
-        <w:ind w:left="1440" w:hanging="360"/>
+        <w:ind w:left="1790" w:hanging="360"/>
       </w:pPr>
       <w:rPr>
         <w:rFonts w:ascii="Courier New" w:hAnsi="Courier New" w:cs="Courier New" w:hint="default"/>
@@ -11250,7 +11008,7 @@
       <w:lvlText w:val=""/>
       <w:lvlJc w:val="left"/>
       <w:pPr>
-        <w:ind w:left="2160" w:hanging="360"/>
+        <w:ind w:left="2510" w:hanging="360"/>
       </w:pPr>
       <w:rPr>
         <w:rFonts w:ascii="Wingdings" w:hAnsi="Wingdings" w:hint="default"/>
@@ -11262,7 +11020,7 @@
       <w:lvlText w:val=""/>
       <w:lvlJc w:val="left"/>
       <w:pPr>
-        <w:ind w:left="2880" w:hanging="360"/>
+        <w:ind w:left="3230" w:hanging="360"/>
       </w:pPr>
       <w:rPr>
         <w:rFonts w:ascii="Symbol" w:hAnsi="Symbol" w:hint="default"/>
@@ -11274,7 +11032,7 @@
       <w:lvlText w:val="o"/>
       <w:lvlJc w:val="left"/>
       <w:pPr>
-        <w:ind w:left="3600" w:hanging="360"/>
+        <w:ind w:left="3950" w:hanging="360"/>
       </w:pPr>
       <w:rPr>
         <w:rFonts w:ascii="Courier New" w:hAnsi="Courier New" w:cs="Courier New" w:hint="default"/>
@@ -11286,7 +11044,7 @@
       <w:lvlText w:val=""/>
       <w:lvlJc w:val="left"/>
       <w:pPr>
-        <w:ind w:left="4320" w:hanging="360"/>
+        <w:ind w:left="4670" w:hanging="360"/>
       </w:pPr>
       <w:rPr>
         <w:rFonts w:ascii="Wingdings" w:hAnsi="Wingdings" w:hint="default"/>
@@ -11298,7 +11056,7 @@
       <w:lvlText w:val=""/>
       <w:lvlJc w:val="left"/>
       <w:pPr>
-        <w:ind w:left="5040" w:hanging="360"/>
+        <w:ind w:left="5390" w:hanging="360"/>
       </w:pPr>
       <w:rPr>
         <w:rFonts w:ascii="Symbol" w:hAnsi="Symbol" w:hint="default"/>
@@ -11310,7 +11068,7 @@
       <w:lvlText w:val="o"/>
       <w:lvlJc w:val="left"/>
       <w:pPr>
-        <w:ind w:left="5760" w:hanging="360"/>
+        <w:ind w:left="6110" w:hanging="360"/>
       </w:pPr>
       <w:rPr>
         <w:rFonts w:ascii="Courier New" w:hAnsi="Courier New" w:cs="Courier New" w:hint="default"/>
@@ -11322,7 +11080,7 @@
       <w:lvlText w:val=""/>
       <w:lvlJc w:val="left"/>
       <w:pPr>
-        <w:ind w:left="6480" w:hanging="360"/>
+        <w:ind w:left="6830" w:hanging="360"/>
       </w:pPr>
       <w:rPr>
         <w:rFonts w:ascii="Wingdings" w:hAnsi="Wingdings" w:hint="default"/>
@@ -13822,18 +13580,18 @@
 </file>
 
 <file path=customXml/item2.xml><?xml version="1.0" encoding="utf-8"?>
+<p:properties xmlns:p="http://schemas.microsoft.com/office/2006/metadata/properties" xmlns:xsi="http://www.w3.org/2001/XMLSchema-instance" xmlns:pc="http://schemas.microsoft.com/office/infopath/2007/PartnerControls">
+  <documentManagement/>
+</p:properties>
+</file>
+
+<file path=customXml/item3.xml><?xml version="1.0" encoding="utf-8"?>
 <?mso-contentType ?>
 <FormTemplates xmlns="http://schemas.microsoft.com/sharepoint/v3/contenttype/forms">
   <Display>DocumentLibraryForm</Display>
   <Edit>DocumentLibraryForm</Edit>
   <New>DocumentLibraryForm</New>
 </FormTemplates>
-</file>
-
-<file path=customXml/item3.xml><?xml version="1.0" encoding="utf-8"?>
-<p:properties xmlns:p="http://schemas.microsoft.com/office/2006/metadata/properties" xmlns:xsi="http://www.w3.org/2001/XMLSchema-instance" xmlns:pc="http://schemas.microsoft.com/office/infopath/2007/PartnerControls">
-  <documentManagement/>
-</p:properties>
 </file>
 
 <file path=customXml/item4.xml><?xml version="1.0" encoding="utf-8"?>
@@ -13859,14 +13617,6 @@
 </file>
 
 <file path=customXml/itemProps2.xml><?xml version="1.0" encoding="utf-8"?>
-<ds:datastoreItem xmlns:ds="http://schemas.openxmlformats.org/officeDocument/2006/customXml" ds:itemID="{352B9F49-5922-4FC3-B867-44609C9D43F9}">
-  <ds:schemaRefs>
-    <ds:schemaRef ds:uri="http://schemas.microsoft.com/sharepoint/v3/contenttype/forms"/>
-  </ds:schemaRefs>
-</ds:datastoreItem>
-</file>
-
-<file path=customXml/itemProps3.xml><?xml version="1.0" encoding="utf-8"?>
 <ds:datastoreItem xmlns:ds="http://schemas.openxmlformats.org/officeDocument/2006/customXml" ds:itemID="{EF3577C0-34BD-4894-9B14-DE20120AA91B}">
   <ds:schemaRefs>
     <ds:schemaRef ds:uri="http://schemas.microsoft.com/office/2006/metadata/properties"/>
@@ -13875,8 +13625,16 @@
 </ds:datastoreItem>
 </file>
 
+<file path=customXml/itemProps3.xml><?xml version="1.0" encoding="utf-8"?>
+<ds:datastoreItem xmlns:ds="http://schemas.openxmlformats.org/officeDocument/2006/customXml" ds:itemID="{352B9F49-5922-4FC3-B867-44609C9D43F9}">
+  <ds:schemaRefs>
+    <ds:schemaRef ds:uri="http://schemas.microsoft.com/sharepoint/v3/contenttype/forms"/>
+  </ds:schemaRefs>
+</ds:datastoreItem>
+</file>
+
 <file path=customXml/itemProps4.xml><?xml version="1.0" encoding="utf-8"?>
-<ds:datastoreItem xmlns:ds="http://schemas.openxmlformats.org/officeDocument/2006/customXml" ds:itemID="{F0D2EB26-E427-43EB-8202-D21718B94767}">
+<ds:datastoreItem xmlns:ds="http://schemas.openxmlformats.org/officeDocument/2006/customXml" ds:itemID="{D6452EAD-435B-4F72-9C22-84B3493D2446}">
   <ds:schemaRefs>
     <ds:schemaRef ds:uri="http://schemas.openxmlformats.org/officeDocument/2006/bibliography"/>
   </ds:schemaRefs>

</xml_diff>

<commit_message>
File Word has fix
</commit_message>
<xml_diff>
--- a/Group16_DuongQuangThe_NguyenPhanQuocHung.docx
+++ b/Group16_DuongQuangThe_NguyenPhanQuocHung.docx
@@ -1,125 +1,55 @@
 
 <file path=word/document.xml><?xml version="1.0" encoding="utf-8"?>
-<w:document xmlns:wpc="http://schemas.microsoft.com/office/word/2010/wordprocessingCanvas" xmlns:cx="http://schemas.microsoft.com/office/drawing/2014/chartex" xmlns:mc="http://schemas.openxmlformats.org/markup-compatibility/2006" xmlns:o="urn:schemas-microsoft-com:office:office" xmlns:r="http://schemas.openxmlformats.org/officeDocument/2006/relationships" xmlns:m="http://schemas.openxmlformats.org/officeDocument/2006/math" xmlns:v="urn:schemas-microsoft-com:vml" xmlns:wp14="http://schemas.microsoft.com/office/word/2010/wordprocessingDrawing" xmlns:wp="http://schemas.openxmlformats.org/drawingml/2006/wordprocessingDrawing" xmlns:w10="urn:schemas-microsoft-com:office:word" xmlns:w="http://schemas.openxmlformats.org/wordprocessingml/2006/main" xmlns:w14="http://schemas.microsoft.com/office/word/2010/wordml" xmlns:w15="http://schemas.microsoft.com/office/word/2012/wordml" xmlns:w16se="http://schemas.microsoft.com/office/word/2015/wordml/symex" xmlns:wpg="http://schemas.microsoft.com/office/word/2010/wordprocessingGroup" xmlns:wpi="http://schemas.microsoft.com/office/word/2010/wordprocessingInk" xmlns:wne="http://schemas.microsoft.com/office/word/2006/wordml" xmlns:wps="http://schemas.microsoft.com/office/word/2010/wordprocessingShape" mc:Ignorable="w14 w15 w16se wp14">
+<w:document xmlns:wpc="http://schemas.microsoft.com/office/word/2010/wordprocessingCanvas" xmlns:cx="http://schemas.microsoft.com/office/drawing/2014/chartex" xmlns:cx1="http://schemas.microsoft.com/office/drawing/2015/9/8/chartex" xmlns:cx2="http://schemas.microsoft.com/office/drawing/2015/10/21/chartex" xmlns:cx3="http://schemas.microsoft.com/office/drawing/2016/5/9/chartex" xmlns:cx4="http://schemas.microsoft.com/office/drawing/2016/5/10/chartex" xmlns:cx5="http://schemas.microsoft.com/office/drawing/2016/5/11/chartex" xmlns:cx6="http://schemas.microsoft.com/office/drawing/2016/5/12/chartex" xmlns:cx7="http://schemas.microsoft.com/office/drawing/2016/5/13/chartex" xmlns:cx8="http://schemas.microsoft.com/office/drawing/2016/5/14/chartex" xmlns:mc="http://schemas.openxmlformats.org/markup-compatibility/2006" xmlns:aink="http://schemas.microsoft.com/office/drawing/2016/ink" xmlns:am3d="http://schemas.microsoft.com/office/drawing/2017/model3d" xmlns:o="urn:schemas-microsoft-com:office:office" xmlns:r="http://schemas.openxmlformats.org/officeDocument/2006/relationships" xmlns:m="http://schemas.openxmlformats.org/officeDocument/2006/math" xmlns:v="urn:schemas-microsoft-com:vml" xmlns:wp14="http://schemas.microsoft.com/office/word/2010/wordprocessingDrawing" xmlns:wp="http://schemas.openxmlformats.org/drawingml/2006/wordprocessingDrawing" xmlns:w10="urn:schemas-microsoft-com:office:word" xmlns:w="http://schemas.openxmlformats.org/wordprocessingml/2006/main" xmlns:w14="http://schemas.microsoft.com/office/word/2010/wordml" xmlns:w15="http://schemas.microsoft.com/office/word/2012/wordml" xmlns:w16cex="http://schemas.microsoft.com/office/word/2018/wordml/cex" xmlns:w16cid="http://schemas.microsoft.com/office/word/2016/wordml/cid" xmlns:w16="http://schemas.microsoft.com/office/word/2018/wordml" xmlns:w16sdtdh="http://schemas.microsoft.com/office/word/2020/wordml/sdtdatahash" xmlns:w16se="http://schemas.microsoft.com/office/word/2015/wordml/symex" xmlns:wpg="http://schemas.microsoft.com/office/word/2010/wordprocessingGroup" xmlns:wpi="http://schemas.microsoft.com/office/word/2010/wordprocessingInk" xmlns:wne="http://schemas.microsoft.com/office/word/2006/wordml" xmlns:wps="http://schemas.microsoft.com/office/word/2010/wordprocessingShape" mc:Ignorable="w14 w15 w16se w16cid w16 w16cex w16sdtdh wp14">
   <w:body>
     <w:p>
       <w:pPr>
-        <w:suppressAutoHyphens/>
-        <w:autoSpaceDE w:val="0"/>
-        <w:autoSpaceDN w:val="0"/>
-        <w:adjustRightInd w:val="0"/>
         <w:jc w:val="center"/>
         <w:rPr>
+          <w:b/>
           <w:sz w:val="28"/>
-          <w:szCs w:val="28"/>
-          <w:lang w:val="en"/>
-        </w:rPr>
-      </w:pPr>
-      <w:bookmarkStart w:id="0" w:name="_Hlk92338331"/>
-      <w:bookmarkEnd w:id="0"/>
-      <w:r>
-        <w:rPr>
-          <w:bCs/>
+        </w:rPr>
+      </w:pPr>
+      <w:r>
+        <w:rPr>
+          <w:b/>
           <w:sz w:val="28"/>
-          <w:szCs w:val="28"/>
-          <w:lang w:val="en"/>
-        </w:rPr>
-        <w:t>TỔNG LIÊN ĐOÀN LAO ĐỘNG VIỆT NAM</w:t>
-      </w:r>
+        </w:rPr>
+        <w:t xml:space="preserve">VIET NAM GENERAL CONFEDERATION OF LABOR </w:t>
+      </w:r>
+    </w:p>
+    <w:p>
+      <w:pPr>
+        <w:jc w:val="center"/>
+      </w:pPr>
       <w:r>
         <w:rPr>
           <w:b/>
           <w:bCs/>
           <w:sz w:val="28"/>
           <w:szCs w:val="28"/>
-          <w:lang w:val="en"/>
-        </w:rPr>
-        <w:t xml:space="preserve"> </w:t>
-      </w:r>
-    </w:p>
-    <w:p>
-      <w:pPr>
-        <w:suppressAutoHyphens/>
-        <w:autoSpaceDE w:val="0"/>
-        <w:autoSpaceDN w:val="0"/>
-        <w:adjustRightInd w:val="0"/>
+        </w:rPr>
+        <w:t>TON DUC THANG UNIVERSITY</w:t>
+      </w:r>
+    </w:p>
+    <w:p>
+      <w:pPr>
         <w:jc w:val="center"/>
-        <w:rPr>
-          <w:sz w:val="28"/>
-          <w:szCs w:val="28"/>
-        </w:rPr>
-      </w:pPr>
-      <w:r>
         <w:rPr>
           <w:b/>
           <w:bCs/>
           <w:sz w:val="28"/>
           <w:szCs w:val="28"/>
-          <w:lang w:val="en"/>
-        </w:rPr>
-        <w:t>TR</w:t>
-      </w:r>
+        </w:rPr>
+      </w:pPr>
       <w:r>
         <w:rPr>
           <w:b/>
           <w:bCs/>
           <w:sz w:val="28"/>
           <w:szCs w:val="28"/>
-          <w:lang w:val="vi-VN"/>
-        </w:rPr>
-        <w:t>ƯỜNG ĐẠI HỌC TÔN ĐỨC THẮNG</w:t>
-      </w:r>
-      <w:r>
-        <w:rPr>
-          <w:sz w:val="28"/>
-          <w:szCs w:val="28"/>
-          <w:lang w:val="vi-VN"/>
-        </w:rPr>
-        <w:t xml:space="preserve"> </w:t>
-      </w:r>
-    </w:p>
-    <w:p>
-      <w:pPr>
-        <w:suppressAutoHyphens/>
-        <w:autoSpaceDE w:val="0"/>
-        <w:autoSpaceDN w:val="0"/>
-        <w:adjustRightInd w:val="0"/>
-        <w:jc w:val="center"/>
-        <w:rPr>
-          <w:sz w:val="28"/>
-          <w:szCs w:val="28"/>
-          <w:lang w:val="en"/>
-        </w:rPr>
-      </w:pPr>
-      <w:r>
-        <w:rPr>
-          <w:b/>
-          <w:bCs/>
-          <w:sz w:val="28"/>
-          <w:szCs w:val="28"/>
-          <w:lang w:val="en"/>
-        </w:rPr>
-        <w:t xml:space="preserve">KHOA </w:t>
-      </w:r>
-      <w:r>
-        <w:rPr>
-          <w:b/>
-          <w:bCs/>
-          <w:sz w:val="28"/>
-          <w:szCs w:val="28"/>
-          <w:lang w:val="en"/>
-        </w:rPr>
-        <w:t>CÔNG NGHỆ THÔNG TIN</w:t>
-      </w:r>
-      <w:r>
-        <w:rPr>
-          <w:b/>
-          <w:bCs/>
-          <w:sz w:val="28"/>
-          <w:szCs w:val="28"/>
-          <w:lang w:val="en"/>
-        </w:rPr>
-        <w:t xml:space="preserve"> </w:t>
+        </w:rPr>
+        <w:t>FACULTY OF INFORMATION TECHNOLOGY</w:t>
       </w:r>
     </w:p>
     <w:p>
@@ -249,7 +179,7 @@
           <w:szCs w:val="32"/>
           <w:lang w:val="en"/>
         </w:rPr>
-        <w:t>BÁO CÁO</w:t>
+        <w:t>REPORT</w:t>
       </w:r>
     </w:p>
     <w:p>
@@ -259,8 +189,14 @@
         <w:autoSpaceDN w:val="0"/>
         <w:adjustRightInd w:val="0"/>
         <w:spacing w:line="360" w:lineRule="auto"/>
-        <w:ind w:firstLine="720"/>
         <w:jc w:val="center"/>
+        <w:rPr>
+          <w:b/>
+          <w:bCs/>
+          <w:lang w:val="en"/>
+        </w:rPr>
+      </w:pPr>
+      <w:r>
         <w:rPr>
           <w:b/>
           <w:bCs/>
@@ -268,31 +204,8 @@
           <w:szCs w:val="32"/>
           <w:lang w:val="en"/>
         </w:rPr>
-      </w:pPr>
-      <w:r>
-        <w:rPr>
-          <w:b/>
-          <w:bCs/>
-          <w:sz w:val="32"/>
-          <w:szCs w:val="32"/>
-          <w:lang w:val="en"/>
-        </w:rPr>
-        <w:t>CÔNG NGHỆ PHẦN MỀM</w:t>
-      </w:r>
-    </w:p>
-    <w:p>
-      <w:pPr>
-        <w:suppressAutoHyphens/>
-        <w:autoSpaceDE w:val="0"/>
-        <w:autoSpaceDN w:val="0"/>
-        <w:adjustRightInd w:val="0"/>
-        <w:spacing w:line="360" w:lineRule="auto"/>
-        <w:rPr>
-          <w:b/>
-          <w:bCs/>
-          <w:lang w:val="en"/>
-        </w:rPr>
-      </w:pPr>
+        <w:t>SOFTWARE ENGINEERING</w:t>
+      </w:r>
     </w:p>
     <w:p>
       <w:pPr>
@@ -492,7 +405,16 @@
           <w:sz w:val="28"/>
           <w:szCs w:val="28"/>
         </w:rPr>
-        <w:t>NGUYỄN PHAN QUỐC HƯNG – 519h</w:t>
+        <w:t>NGUYỄN PHAN QUỐC HƯNG – 519</w:t>
+      </w:r>
+      <w:r>
+        <w:rPr>
+          <w:b/>
+          <w:bCs/>
+          <w:sz w:val="28"/>
+          <w:szCs w:val="28"/>
+        </w:rPr>
+        <w:t>H</w:t>
       </w:r>
       <w:r>
         <w:rPr>
@@ -1250,7 +1172,7 @@
           </mc:Choice>
           <mc:Fallback>
             <w:pict>
-              <v:group w14:anchorId="1786B686" id="Group 6" o:spid="_x0000_s1026" style="position:absolute;margin-left:233.25pt;margin-top:.75pt;width:181pt;height:94.4pt;z-index:251659264" coordsize="22987,11987" o:gfxdata="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">
+              <v:group w14:anchorId="1786B686" id="Group 6" o:spid="_x0000_s1026" style="position:absolute;margin-left:233.25pt;margin-top:.75pt;width:181pt;height:94.4pt;z-index:251659264" coordsize="22987,11987" o:gfxdata="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">
                 <v:shapetype id="_x0000_t75" coordsize="21600,21600" o:spt="75" o:preferrelative="t" path="m@4@5l@4@11@9@11@9@5xe" filled="f" stroked="f">
                   <v:stroke joinstyle="miter"/>
                   <v:formulas>
@@ -1270,9 +1192,8 @@
                   <v:path o:extrusionok="f" gradientshapeok="t" o:connecttype="rect"/>
                   <o:lock v:ext="edit" aspectratio="t"/>
                 </v:shapetype>
-                <v:shape id="Picture 6" o:spid="_x0000_s1027" type="#_x0000_t75" style="position:absolute;width:22987;height:9144;visibility:visible;mso-wrap-style:square" o:gfxdata="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">
+                <v:shape id="Picture 6" o:spid="_x0000_s1027" type="#_x0000_t75" style="position:absolute;width:22987;height:9144;visibility:visible;mso-wrap-style:square" o:gfxdata="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">
                   <v:imagedata r:id="rId14" o:title=""/>
-                  <v:path arrowok="t"/>
                 </v:shape>
                 <v:shapetype id="_x0000_t202" coordsize="21600,21600" o:spt="202" path="m,l,21600r21600,l21600,xe">
                   <v:stroke joinstyle="miter"/>
@@ -1699,15 +1620,23 @@
           <w:sz w:val="26"/>
           <w:szCs w:val="26"/>
         </w:rPr>
-        <w:t xml:space="preserve">1. </w:t>
-      </w:r>
-      <w:r>
-        <w:rPr>
-          <w:rFonts w:eastAsiaTheme="minorEastAsia"/>
-          <w:sz w:val="26"/>
-          <w:szCs w:val="26"/>
-        </w:rPr>
-        <w:t>Mục đích và phạm vi</w:t>
+        <w:t>1.</w:t>
+      </w:r>
+      <w:r>
+        <w:rPr>
+          <w:rFonts w:eastAsiaTheme="minorEastAsia"/>
+          <w:sz w:val="26"/>
+          <w:szCs w:val="26"/>
+        </w:rPr>
+        <w:t xml:space="preserve"> </w:t>
+      </w:r>
+      <w:r>
+        <w:rPr>
+          <w:rFonts w:eastAsiaTheme="minorEastAsia"/>
+          <w:sz w:val="26"/>
+          <w:szCs w:val="26"/>
+        </w:rPr>
+        <w:t>Purpose and scope</w:t>
       </w:r>
       <w:r>
         <w:rPr>
@@ -1744,7 +1673,7 @@
           <w:sz w:val="26"/>
           <w:szCs w:val="26"/>
         </w:rPr>
-        <w:t xml:space="preserve">Tổng quan về sản phẩm </w:t>
+        <w:t>Product overview</w:t>
       </w:r>
       <w:r>
         <w:rPr>
@@ -1753,7 +1682,14 @@
           <w:szCs w:val="26"/>
         </w:rPr>
         <w:tab/>
-        <w:t>3</w:t>
+      </w:r>
+      <w:r>
+        <w:rPr>
+          <w:rFonts w:eastAsiaTheme="minorEastAsia"/>
+          <w:sz w:val="26"/>
+          <w:szCs w:val="26"/>
+        </w:rPr>
+        <w:t>2</w:t>
       </w:r>
     </w:p>
     <w:p>
@@ -1781,7 +1717,7 @@
           <w:sz w:val="26"/>
           <w:szCs w:val="26"/>
         </w:rPr>
-        <w:t>Cấu trúc của tài liệu</w:t>
+        <w:t>Structure of the document</w:t>
       </w:r>
       <w:r>
         <w:rPr>
@@ -1790,7 +1726,14 @@
           <w:szCs w:val="26"/>
         </w:rPr>
         <w:tab/>
-        <w:t>4</w:t>
+      </w:r>
+      <w:r>
+        <w:rPr>
+          <w:rFonts w:eastAsiaTheme="minorEastAsia"/>
+          <w:sz w:val="26"/>
+          <w:szCs w:val="26"/>
+        </w:rPr>
+        <w:t>2</w:t>
       </w:r>
     </w:p>
     <w:p>
@@ -1819,7 +1762,14 @@
           <w:szCs w:val="26"/>
         </w:rPr>
         <w:tab/>
-        <w:t>5</w:t>
+      </w:r>
+      <w:r>
+        <w:rPr>
+          <w:rFonts w:eastAsiaTheme="minorEastAsia"/>
+          <w:sz w:val="26"/>
+          <w:szCs w:val="26"/>
+        </w:rPr>
+        <w:t>2</w:t>
       </w:r>
     </w:p>
     <w:p>
@@ -1839,15 +1789,23 @@
           <w:sz w:val="26"/>
           <w:szCs w:val="26"/>
         </w:rPr>
-        <w:t xml:space="preserve">1. </w:t>
-      </w:r>
-      <w:r>
-        <w:rPr>
-          <w:rFonts w:eastAsiaTheme="minorEastAsia"/>
-          <w:sz w:val="26"/>
-          <w:szCs w:val="26"/>
-        </w:rPr>
-        <w:t>Tổ chức dự án</w:t>
+        <w:t>1.</w:t>
+      </w:r>
+      <w:r>
+        <w:rPr>
+          <w:rFonts w:eastAsiaTheme="minorEastAsia"/>
+          <w:sz w:val="26"/>
+          <w:szCs w:val="26"/>
+        </w:rPr>
+        <w:t xml:space="preserve"> </w:t>
+      </w:r>
+      <w:r>
+        <w:rPr>
+          <w:rFonts w:eastAsiaTheme="minorEastAsia"/>
+          <w:sz w:val="26"/>
+          <w:szCs w:val="26"/>
+        </w:rPr>
+        <w:t>Project organization</w:t>
       </w:r>
       <w:r>
         <w:rPr>
@@ -1856,7 +1814,14 @@
           <w:szCs w:val="26"/>
         </w:rPr>
         <w:tab/>
-        <w:t>6</w:t>
+      </w:r>
+      <w:r>
+        <w:rPr>
+          <w:rFonts w:eastAsiaTheme="minorEastAsia"/>
+          <w:sz w:val="26"/>
+          <w:szCs w:val="26"/>
+        </w:rPr>
+        <w:t>2</w:t>
       </w:r>
     </w:p>
     <w:p>
@@ -1876,15 +1841,23 @@
           <w:sz w:val="26"/>
           <w:szCs w:val="26"/>
         </w:rPr>
-        <w:t xml:space="preserve">2. </w:t>
-      </w:r>
-      <w:r>
-        <w:rPr>
-          <w:rFonts w:eastAsiaTheme="minorEastAsia"/>
-          <w:sz w:val="26"/>
-          <w:szCs w:val="26"/>
-        </w:rPr>
-        <w:t>Mô hình vòng đời được sử dụng</w:t>
+        <w:t>2.</w:t>
+      </w:r>
+      <w:r>
+        <w:rPr>
+          <w:rFonts w:eastAsiaTheme="minorEastAsia"/>
+          <w:sz w:val="26"/>
+          <w:szCs w:val="26"/>
+        </w:rPr>
+        <w:t xml:space="preserve"> </w:t>
+      </w:r>
+      <w:r>
+        <w:rPr>
+          <w:rFonts w:eastAsiaTheme="minorEastAsia"/>
+          <w:sz w:val="26"/>
+          <w:szCs w:val="26"/>
+        </w:rPr>
+        <w:t>Lifecycle model used</w:t>
       </w:r>
       <w:r>
         <w:rPr>
@@ -1893,7 +1866,14 @@
           <w:szCs w:val="26"/>
         </w:rPr>
         <w:tab/>
-        <w:t>7</w:t>
+      </w:r>
+      <w:r>
+        <w:rPr>
+          <w:rFonts w:eastAsiaTheme="minorEastAsia"/>
+          <w:sz w:val="26"/>
+          <w:szCs w:val="26"/>
+        </w:rPr>
+        <w:t>2</w:t>
       </w:r>
     </w:p>
     <w:p>
@@ -1916,6 +1896,11 @@
         <w:t>3.</w:t>
       </w:r>
       <w:r>
+        <w:rPr>
+          <w:rFonts w:eastAsiaTheme="minorEastAsia"/>
+          <w:sz w:val="26"/>
+          <w:szCs w:val="26"/>
+        </w:rPr>
         <w:t xml:space="preserve"> </w:t>
       </w:r>
       <w:r>
@@ -1924,7 +1909,7 @@
           <w:sz w:val="26"/>
           <w:szCs w:val="26"/>
         </w:rPr>
-        <w:t>Yêu cầu về tài nguyên phần cứng và phần mềm</w:t>
+        <w:t>Hardware and software resource requirements</w:t>
       </w:r>
       <w:r>
         <w:rPr>
@@ -1933,7 +1918,14 @@
           <w:lang w:eastAsia="ja-JP"/>
         </w:rPr>
         <w:tab/>
-        <w:t>8</w:t>
+      </w:r>
+      <w:r>
+        <w:rPr>
+          <w:sz w:val="26"/>
+          <w:szCs w:val="26"/>
+          <w:lang w:eastAsia="ja-JP"/>
+        </w:rPr>
+        <w:t>3</w:t>
       </w:r>
     </w:p>
     <w:p>
@@ -1953,7 +1945,7 @@
           <w:szCs w:val="26"/>
           <w:lang w:eastAsia="ja-JP"/>
         </w:rPr>
-        <w:t>4. Sơ đồ gannt</w:t>
+        <w:t xml:space="preserve">4. </w:t>
       </w:r>
       <w:r>
         <w:rPr>
@@ -1961,8 +1953,39 @@
           <w:szCs w:val="26"/>
           <w:lang w:eastAsia="ja-JP"/>
         </w:rPr>
+        <w:t>G</w:t>
+      </w:r>
+      <w:r>
+        <w:rPr>
+          <w:sz w:val="26"/>
+          <w:szCs w:val="26"/>
+          <w:lang w:eastAsia="ja-JP"/>
+        </w:rPr>
+        <w:t>annt</w:t>
+      </w:r>
+      <w:r>
+        <w:rPr>
+          <w:sz w:val="26"/>
+          <w:szCs w:val="26"/>
+          <w:lang w:eastAsia="ja-JP"/>
+        </w:rPr>
+        <w:t xml:space="preserve"> diagram</w:t>
+      </w:r>
+      <w:r>
+        <w:rPr>
+          <w:sz w:val="26"/>
+          <w:szCs w:val="26"/>
+          <w:lang w:eastAsia="ja-JP"/>
+        </w:rPr>
         <w:tab/>
-        <w:t>9</w:t>
+      </w:r>
+      <w:r>
+        <w:rPr>
+          <w:sz w:val="26"/>
+          <w:szCs w:val="26"/>
+          <w:lang w:eastAsia="ja-JP"/>
+        </w:rPr>
+        <w:t>3</w:t>
       </w:r>
     </w:p>
     <w:p>
@@ -1985,6 +2008,11 @@
         <w:t>5.</w:t>
       </w:r>
       <w:r>
+        <w:rPr>
+          <w:sz w:val="26"/>
+          <w:szCs w:val="26"/>
+          <w:lang w:eastAsia="ja-JP"/>
+        </w:rPr>
         <w:t xml:space="preserve"> </w:t>
       </w:r>
       <w:r>
@@ -1993,7 +2021,7 @@
           <w:szCs w:val="26"/>
           <w:lang w:eastAsia="ja-JP"/>
         </w:rPr>
-        <w:t>Tác động của dự án đối với cá nhân và tổ chức</w:t>
+        <w:t>Impact of the project on individuals and organizations</w:t>
       </w:r>
       <w:r>
         <w:rPr>
@@ -2002,7 +2030,14 @@
           <w:lang w:eastAsia="ja-JP"/>
         </w:rPr>
         <w:tab/>
-        <w:t>10</w:t>
+      </w:r>
+      <w:r>
+        <w:rPr>
+          <w:sz w:val="26"/>
+          <w:szCs w:val="26"/>
+          <w:lang w:eastAsia="ja-JP"/>
+        </w:rPr>
+        <w:t>3</w:t>
       </w:r>
     </w:p>
     <w:p>
@@ -2065,7 +2100,16 @@
           <w:lang w:eastAsia="ja-JP"/>
         </w:rPr>
         <w:tab/>
-        <w:t>11</w:t>
+      </w:r>
+      <w:r>
+        <w:rPr>
+          <w:rStyle w:val="IndexLink"/>
+          <w:rFonts w:eastAsiaTheme="minorEastAsia"/>
+          <w:sz w:val="26"/>
+          <w:szCs w:val="26"/>
+          <w:lang w:eastAsia="ja-JP"/>
+        </w:rPr>
+        <w:t>3</w:t>
       </w:r>
     </w:p>
     <w:p>
@@ -2089,7 +2133,7 @@
           <w:szCs w:val="26"/>
           <w:lang w:eastAsia="ja-JP"/>
         </w:rPr>
-        <w:t xml:space="preserve">1. </w:t>
+        <w:t>1.</w:t>
       </w:r>
       <w:r>
         <w:rPr>
@@ -2099,7 +2143,7 @@
           <w:szCs w:val="26"/>
           <w:lang w:eastAsia="ja-JP"/>
         </w:rPr>
-        <w:t>Các bên liên quan đối với hệ thống</w:t>
+        <w:t xml:space="preserve"> </w:t>
       </w:r>
       <w:r>
         <w:rPr>
@@ -2109,8 +2153,27 @@
           <w:szCs w:val="26"/>
           <w:lang w:eastAsia="ja-JP"/>
         </w:rPr>
+        <w:t>Stakeholders for the system</w:t>
+      </w:r>
+      <w:r>
+        <w:rPr>
+          <w:rStyle w:val="IndexLink"/>
+          <w:rFonts w:eastAsiaTheme="minorEastAsia"/>
+          <w:sz w:val="26"/>
+          <w:szCs w:val="26"/>
+          <w:lang w:eastAsia="ja-JP"/>
+        </w:rPr>
         <w:tab/>
-        <w:t>12</w:t>
+      </w:r>
+      <w:r>
+        <w:rPr>
+          <w:rStyle w:val="IndexLink"/>
+          <w:rFonts w:eastAsiaTheme="minorEastAsia"/>
+          <w:sz w:val="26"/>
+          <w:szCs w:val="26"/>
+          <w:lang w:eastAsia="ja-JP"/>
+        </w:rPr>
+        <w:t>3</w:t>
       </w:r>
     </w:p>
     <w:p>
@@ -2145,7 +2208,16 @@
           <w:lang w:eastAsia="ja-JP"/>
         </w:rPr>
         <w:tab/>
-        <w:t>13</w:t>
+      </w:r>
+      <w:r>
+        <w:rPr>
+          <w:rStyle w:val="IndexLink"/>
+          <w:rFonts w:eastAsiaTheme="minorEastAsia"/>
+          <w:sz w:val="26"/>
+          <w:szCs w:val="26"/>
+          <w:lang w:eastAsia="ja-JP"/>
+        </w:rPr>
+        <w:t>3</w:t>
       </w:r>
     </w:p>
     <w:p>
@@ -2180,7 +2252,16 @@
           <w:lang w:eastAsia="ja-JP"/>
         </w:rPr>
         <w:tab/>
-        <w:t>14</w:t>
+      </w:r>
+      <w:r>
+        <w:rPr>
+          <w:rStyle w:val="IndexLink"/>
+          <w:rFonts w:eastAsiaTheme="minorEastAsia"/>
+          <w:sz w:val="26"/>
+          <w:szCs w:val="26"/>
+          <w:lang w:eastAsia="ja-JP"/>
+        </w:rPr>
+        <w:t>4</w:t>
       </w:r>
     </w:p>
     <w:p>
@@ -2215,7 +2296,16 @@
           <w:lang w:eastAsia="ja-JP"/>
         </w:rPr>
         <w:tab/>
-        <w:t>14</w:t>
+      </w:r>
+      <w:r>
+        <w:rPr>
+          <w:rStyle w:val="IndexLink"/>
+          <w:rFonts w:eastAsiaTheme="minorEastAsia"/>
+          <w:sz w:val="26"/>
+          <w:szCs w:val="26"/>
+          <w:lang w:eastAsia="ja-JP"/>
+        </w:rPr>
+        <w:t>7</w:t>
       </w:r>
     </w:p>
     <w:p>
@@ -2239,7 +2329,7 @@
           <w:szCs w:val="26"/>
           <w:lang w:eastAsia="ja-JP"/>
         </w:rPr>
-        <w:t>1. P</w:t>
+        <w:t xml:space="preserve">1. </w:t>
       </w:r>
       <w:r>
         <w:rPr>
@@ -2249,7 +2339,7 @@
           <w:szCs w:val="26"/>
           <w:lang w:eastAsia="ja-JP"/>
         </w:rPr>
-        <w:t>hong cách kiến ​​trúc được sử dụng</w:t>
+        <w:t>Architectural style used</w:t>
       </w:r>
       <w:r>
         <w:rPr>
@@ -2259,7 +2349,7 @@
           <w:szCs w:val="26"/>
           <w:lang w:eastAsia="ja-JP"/>
         </w:rPr>
-        <w:t xml:space="preserve"> và </w:t>
+        <w:tab/>
       </w:r>
       <w:r>
         <w:rPr>
@@ -2269,18 +2359,7 @@
           <w:szCs w:val="26"/>
           <w:lang w:eastAsia="ja-JP"/>
         </w:rPr>
-        <w:t>Mô hình kiến ​​trúc</w:t>
-      </w:r>
-      <w:r>
-        <w:rPr>
-          <w:rStyle w:val="IndexLink"/>
-          <w:rFonts w:eastAsiaTheme="minorEastAsia"/>
-          <w:sz w:val="26"/>
-          <w:szCs w:val="26"/>
-          <w:lang w:eastAsia="ja-JP"/>
-        </w:rPr>
-        <w:tab/>
-        <w:t>15</w:t>
+        <w:t>7</w:t>
       </w:r>
     </w:p>
     <w:p>
@@ -2304,7 +2383,7 @@
           <w:szCs w:val="26"/>
           <w:lang w:eastAsia="ja-JP"/>
         </w:rPr>
-        <w:t xml:space="preserve">2. </w:t>
+        <w:t>2.</w:t>
       </w:r>
       <w:r>
         <w:rPr>
@@ -2314,7 +2393,7 @@
           <w:szCs w:val="26"/>
           <w:lang w:eastAsia="ja-JP"/>
         </w:rPr>
-        <w:t>Công nghệ, phần mềm và phần cứng được sử dụng</w:t>
+        <w:t xml:space="preserve"> </w:t>
       </w:r>
       <w:r>
         <w:rPr>
@@ -2324,8 +2403,27 @@
           <w:szCs w:val="26"/>
           <w:lang w:eastAsia="ja-JP"/>
         </w:rPr>
+        <w:t>Technology, software and hardware used</w:t>
+      </w:r>
+      <w:r>
+        <w:rPr>
+          <w:rStyle w:val="IndexLink"/>
+          <w:rFonts w:eastAsiaTheme="minorEastAsia"/>
+          <w:sz w:val="26"/>
+          <w:szCs w:val="26"/>
+          <w:lang w:eastAsia="ja-JP"/>
+        </w:rPr>
         <w:tab/>
-        <w:t>16</w:t>
+      </w:r>
+      <w:r>
+        <w:rPr>
+          <w:rStyle w:val="IndexLink"/>
+          <w:rFonts w:eastAsiaTheme="minorEastAsia"/>
+          <w:sz w:val="26"/>
+          <w:szCs w:val="26"/>
+          <w:lang w:eastAsia="ja-JP"/>
+        </w:rPr>
+        <w:t>7</w:t>
       </w:r>
     </w:p>
     <w:p>
@@ -2349,7 +2447,7 @@
           <w:szCs w:val="26"/>
           <w:lang w:eastAsia="ja-JP"/>
         </w:rPr>
-        <w:t xml:space="preserve">3. </w:t>
+        <w:t>3.</w:t>
       </w:r>
       <w:r>
         <w:rPr>
@@ -2359,7 +2457,7 @@
           <w:szCs w:val="26"/>
           <w:lang w:eastAsia="ja-JP"/>
         </w:rPr>
-        <w:t>Cơ sở lý luận cho phong cách kiến ​​trúc và</w:t>
+        <w:t xml:space="preserve"> </w:t>
       </w:r>
       <w:r>
         <w:rPr>
@@ -2369,7 +2467,7 @@
           <w:szCs w:val="26"/>
           <w:lang w:eastAsia="ja-JP"/>
         </w:rPr>
-        <w:t xml:space="preserve"> mô hình</w:t>
+        <w:t>Rationale for architectural styles and models</w:t>
       </w:r>
       <w:r>
         <w:rPr>
@@ -2380,7 +2478,16 @@
           <w:lang w:eastAsia="ja-JP"/>
         </w:rPr>
         <w:tab/>
-        <w:t>17</w:t>
+      </w:r>
+      <w:r>
+        <w:rPr>
+          <w:rStyle w:val="IndexLink"/>
+          <w:rFonts w:eastAsiaTheme="minorEastAsia"/>
+          <w:sz w:val="26"/>
+          <w:szCs w:val="26"/>
+          <w:lang w:eastAsia="ja-JP"/>
+        </w:rPr>
+        <w:t>7</w:t>
       </w:r>
     </w:p>
     <w:p>
@@ -2404,7 +2511,9 @@
       </w:r>
       <w:r>
         <w:tab/>
-        <w:t>15</w:t>
+      </w:r>
+      <w:r>
+        <w:t>7</w:t>
       </w:r>
     </w:p>
     <w:p>
@@ -2433,7 +2542,14 @@
           <w:szCs w:val="26"/>
         </w:rPr>
         <w:tab/>
-        <w:t>16</w:t>
+      </w:r>
+      <w:r>
+        <w:rPr>
+          <w:rFonts w:eastAsiaTheme="minorEastAsia"/>
+          <w:sz w:val="26"/>
+          <w:szCs w:val="26"/>
+        </w:rPr>
+        <w:t>7</w:t>
       </w:r>
     </w:p>
     <w:p>
@@ -2462,7 +2578,14 @@
           <w:szCs w:val="26"/>
         </w:rPr>
         <w:tab/>
-        <w:t>17</w:t>
+      </w:r>
+      <w:r>
+        <w:rPr>
+          <w:rFonts w:eastAsiaTheme="minorEastAsia"/>
+          <w:sz w:val="26"/>
+          <w:szCs w:val="26"/>
+        </w:rPr>
+        <w:t>8</w:t>
       </w:r>
     </w:p>
     <w:p>
@@ -2491,7 +2614,14 @@
           <w:szCs w:val="26"/>
         </w:rPr>
         <w:tab/>
-        <w:t>18</w:t>
+      </w:r>
+      <w:r>
+        <w:rPr>
+          <w:rFonts w:eastAsiaTheme="minorEastAsia"/>
+          <w:sz w:val="26"/>
+          <w:szCs w:val="26"/>
+        </w:rPr>
+        <w:t>9</w:t>
       </w:r>
     </w:p>
     <w:p>
@@ -2520,7 +2650,14 @@
           <w:szCs w:val="26"/>
         </w:rPr>
         <w:tab/>
-        <w:t>19</w:t>
+      </w:r>
+      <w:r>
+        <w:rPr>
+          <w:rFonts w:eastAsiaTheme="minorEastAsia"/>
+          <w:sz w:val="26"/>
+          <w:szCs w:val="26"/>
+        </w:rPr>
+        <w:t>13</w:t>
       </w:r>
     </w:p>
     <w:p>
@@ -2549,7 +2686,14 @@
           <w:szCs w:val="26"/>
         </w:rPr>
         <w:tab/>
-        <w:t>20</w:t>
+      </w:r>
+      <w:r>
+        <w:rPr>
+          <w:rFonts w:eastAsiaTheme="minorEastAsia"/>
+          <w:sz w:val="26"/>
+          <w:szCs w:val="26"/>
+        </w:rPr>
+        <w:t>13</w:t>
       </w:r>
     </w:p>
     <w:p>
@@ -2578,7 +2722,14 @@
           <w:szCs w:val="26"/>
         </w:rPr>
         <w:tab/>
-        <w:t>21</w:t>
+      </w:r>
+      <w:r>
+        <w:rPr>
+          <w:rFonts w:eastAsiaTheme="minorEastAsia"/>
+          <w:sz w:val="26"/>
+          <w:szCs w:val="26"/>
+        </w:rPr>
+        <w:t>14</w:t>
       </w:r>
     </w:p>
     <w:p>
@@ -2607,7 +2758,14 @@
           <w:szCs w:val="26"/>
         </w:rPr>
         <w:tab/>
-        <w:t>22</w:t>
+      </w:r>
+      <w:r>
+        <w:rPr>
+          <w:rFonts w:eastAsiaTheme="minorEastAsia"/>
+          <w:sz w:val="26"/>
+          <w:szCs w:val="26"/>
+        </w:rPr>
+        <w:t>14</w:t>
       </w:r>
     </w:p>
     <w:p>
@@ -2636,7 +2794,14 @@
           <w:szCs w:val="26"/>
         </w:rPr>
         <w:tab/>
-        <w:t>23</w:t>
+      </w:r>
+      <w:r>
+        <w:rPr>
+          <w:rFonts w:eastAsiaTheme="minorEastAsia"/>
+          <w:sz w:val="26"/>
+          <w:szCs w:val="26"/>
+        </w:rPr>
+        <w:t>17</w:t>
       </w:r>
     </w:p>
     <w:p>
@@ -2665,7 +2830,14 @@
           <w:szCs w:val="26"/>
         </w:rPr>
         <w:tab/>
-        <w:t>24</w:t>
+      </w:r>
+      <w:r>
+        <w:rPr>
+          <w:rFonts w:eastAsiaTheme="minorEastAsia"/>
+          <w:sz w:val="26"/>
+          <w:szCs w:val="26"/>
+        </w:rPr>
+        <w:t>19</w:t>
       </w:r>
     </w:p>
     <w:p>
@@ -5890,6 +6062,15 @@
     <w:p>
       <w:pPr>
         <w:pStyle w:val="Chng"/>
+        <w:rPr>
+          <w:b w:val="0"/>
+          <w:bCs/>
+        </w:rPr>
+      </w:pPr>
+    </w:p>
+    <w:p>
+      <w:pPr>
+        <w:pStyle w:val="Chng"/>
         <w:numPr>
           <w:ilvl w:val="0"/>
           <w:numId w:val="19"/>
@@ -5910,6 +6091,7 @@
           <w:bCs/>
           <w:lang w:eastAsia="ja-JP"/>
         </w:rPr>
+        <w:lastRenderedPageBreak/>
         <w:t>ARCHITECTURE</w:t>
       </w:r>
     </w:p>
@@ -5936,7 +6118,6 @@
           <w:szCs w:val="26"/>
           <w:lang w:eastAsia="ja-JP"/>
         </w:rPr>
-        <w:lastRenderedPageBreak/>
         <w:t>Architectural style used</w:t>
       </w:r>
       <w:r>
@@ -6162,21 +6343,7 @@
           <w:szCs w:val="26"/>
           <w:lang w:eastAsia="ja-JP"/>
         </w:rPr>
-        <w:t>SQL, C#; SQL server managerment studio, Visual stuid</w:t>
-      </w:r>
-      <w:bookmarkStart w:id="1" w:name="_GoBack"/>
-      <w:bookmarkEnd w:id="1"/>
-      <w:r>
-        <w:rPr>
-          <w:rStyle w:val="IndexLink"/>
-          <w:rFonts w:eastAsiaTheme="minorEastAsia"/>
-          <w:b w:val="0"/>
-          <w:bCs/>
-          <w:sz w:val="26"/>
-          <w:szCs w:val="26"/>
-          <w:lang w:eastAsia="ja-JP"/>
-        </w:rPr>
-        <w:t xml:space="preserve">o; </w:t>
+        <w:t xml:space="preserve">SQL, C#; SQL server managerment studio, Visual stuido; </w:t>
       </w:r>
       <w:r>
         <w:rPr>
@@ -6973,7 +7140,7 @@
           <w:sz w:val="26"/>
           <w:szCs w:val="26"/>
         </w:rPr>
-        <w:t xml:space="preserve">Thử nghiệm với 1 vài test case cơ bản </w:t>
+        <w:t>Experiment with some basic test cases</w:t>
       </w:r>
     </w:p>
     <w:p>
@@ -7782,7 +7949,7 @@
 </file>
 
 <file path=word/endnotes.xml><?xml version="1.0" encoding="utf-8"?>
-<w:endnotes xmlns:wpc="http://schemas.microsoft.com/office/word/2010/wordprocessingCanvas" xmlns:cx="http://schemas.microsoft.com/office/drawing/2014/chartex" xmlns:mc="http://schemas.openxmlformats.org/markup-compatibility/2006" xmlns:o="urn:schemas-microsoft-com:office:office" xmlns:r="http://schemas.openxmlformats.org/officeDocument/2006/relationships" xmlns:m="http://schemas.openxmlformats.org/officeDocument/2006/math" xmlns:v="urn:schemas-microsoft-com:vml" xmlns:wp14="http://schemas.microsoft.com/office/word/2010/wordprocessingDrawing" xmlns:wp="http://schemas.openxmlformats.org/drawingml/2006/wordprocessingDrawing" xmlns:w10="urn:schemas-microsoft-com:office:word" xmlns:w="http://schemas.openxmlformats.org/wordprocessingml/2006/main" xmlns:w14="http://schemas.microsoft.com/office/word/2010/wordml" xmlns:w15="http://schemas.microsoft.com/office/word/2012/wordml" xmlns:w16se="http://schemas.microsoft.com/office/word/2015/wordml/symex" xmlns:wpg="http://schemas.microsoft.com/office/word/2010/wordprocessingGroup" xmlns:wpi="http://schemas.microsoft.com/office/word/2010/wordprocessingInk" xmlns:wne="http://schemas.microsoft.com/office/word/2006/wordml" xmlns:wps="http://schemas.microsoft.com/office/word/2010/wordprocessingShape" mc:Ignorable="w14 w15 w16se wp14">
+<w:endnotes xmlns:wpc="http://schemas.microsoft.com/office/word/2010/wordprocessingCanvas" xmlns:cx="http://schemas.microsoft.com/office/drawing/2014/chartex" xmlns:cx1="http://schemas.microsoft.com/office/drawing/2015/9/8/chartex" xmlns:cx2="http://schemas.microsoft.com/office/drawing/2015/10/21/chartex" xmlns:cx3="http://schemas.microsoft.com/office/drawing/2016/5/9/chartex" xmlns:cx4="http://schemas.microsoft.com/office/drawing/2016/5/10/chartex" xmlns:cx5="http://schemas.microsoft.com/office/drawing/2016/5/11/chartex" xmlns:cx6="http://schemas.microsoft.com/office/drawing/2016/5/12/chartex" xmlns:cx7="http://schemas.microsoft.com/office/drawing/2016/5/13/chartex" xmlns:cx8="http://schemas.microsoft.com/office/drawing/2016/5/14/chartex" xmlns:mc="http://schemas.openxmlformats.org/markup-compatibility/2006" xmlns:aink="http://schemas.microsoft.com/office/drawing/2016/ink" xmlns:am3d="http://schemas.microsoft.com/office/drawing/2017/model3d" xmlns:o="urn:schemas-microsoft-com:office:office" xmlns:r="http://schemas.openxmlformats.org/officeDocument/2006/relationships" xmlns:m="http://schemas.openxmlformats.org/officeDocument/2006/math" xmlns:v="urn:schemas-microsoft-com:vml" xmlns:wp14="http://schemas.microsoft.com/office/word/2010/wordprocessingDrawing" xmlns:wp="http://schemas.openxmlformats.org/drawingml/2006/wordprocessingDrawing" xmlns:w10="urn:schemas-microsoft-com:office:word" xmlns:w="http://schemas.openxmlformats.org/wordprocessingml/2006/main" xmlns:w14="http://schemas.microsoft.com/office/word/2010/wordml" xmlns:w15="http://schemas.microsoft.com/office/word/2012/wordml" xmlns:w16cex="http://schemas.microsoft.com/office/word/2018/wordml/cex" xmlns:w16cid="http://schemas.microsoft.com/office/word/2016/wordml/cid" xmlns:w16="http://schemas.microsoft.com/office/word/2018/wordml" xmlns:w16sdtdh="http://schemas.microsoft.com/office/word/2020/wordml/sdtdatahash" xmlns:w16se="http://schemas.microsoft.com/office/word/2015/wordml/symex" xmlns:wpg="http://schemas.microsoft.com/office/word/2010/wordprocessingGroup" xmlns:wpi="http://schemas.microsoft.com/office/word/2010/wordprocessingInk" xmlns:wne="http://schemas.microsoft.com/office/word/2006/wordml" xmlns:wps="http://schemas.microsoft.com/office/word/2010/wordprocessingShape" mc:Ignorable="w14 w15 w16se w16cid w16 w16cex w16sdtdh wp14">
   <w:endnote w:type="separator" w:id="-1">
     <w:p>
       <w:r>
@@ -7801,7 +7968,7 @@
 </file>
 
 <file path=word/footnotes.xml><?xml version="1.0" encoding="utf-8"?>
-<w:footnotes xmlns:wpc="http://schemas.microsoft.com/office/word/2010/wordprocessingCanvas" xmlns:cx="http://schemas.microsoft.com/office/drawing/2014/chartex" xmlns:mc="http://schemas.openxmlformats.org/markup-compatibility/2006" xmlns:o="urn:schemas-microsoft-com:office:office" xmlns:r="http://schemas.openxmlformats.org/officeDocument/2006/relationships" xmlns:m="http://schemas.openxmlformats.org/officeDocument/2006/math" xmlns:v="urn:schemas-microsoft-com:vml" xmlns:wp14="http://schemas.microsoft.com/office/word/2010/wordprocessingDrawing" xmlns:wp="http://schemas.openxmlformats.org/drawingml/2006/wordprocessingDrawing" xmlns:w10="urn:schemas-microsoft-com:office:word" xmlns:w="http://schemas.openxmlformats.org/wordprocessingml/2006/main" xmlns:w14="http://schemas.microsoft.com/office/word/2010/wordml" xmlns:w15="http://schemas.microsoft.com/office/word/2012/wordml" xmlns:w16se="http://schemas.microsoft.com/office/word/2015/wordml/symex" xmlns:wpg="http://schemas.microsoft.com/office/word/2010/wordprocessingGroup" xmlns:wpi="http://schemas.microsoft.com/office/word/2010/wordprocessingInk" xmlns:wne="http://schemas.microsoft.com/office/word/2006/wordml" xmlns:wps="http://schemas.microsoft.com/office/word/2010/wordprocessingShape" mc:Ignorable="w14 w15 w16se wp14">
+<w:footnotes xmlns:wpc="http://schemas.microsoft.com/office/word/2010/wordprocessingCanvas" xmlns:cx="http://schemas.microsoft.com/office/drawing/2014/chartex" xmlns:cx1="http://schemas.microsoft.com/office/drawing/2015/9/8/chartex" xmlns:cx2="http://schemas.microsoft.com/office/drawing/2015/10/21/chartex" xmlns:cx3="http://schemas.microsoft.com/office/drawing/2016/5/9/chartex" xmlns:cx4="http://schemas.microsoft.com/office/drawing/2016/5/10/chartex" xmlns:cx5="http://schemas.microsoft.com/office/drawing/2016/5/11/chartex" xmlns:cx6="http://schemas.microsoft.com/office/drawing/2016/5/12/chartex" xmlns:cx7="http://schemas.microsoft.com/office/drawing/2016/5/13/chartex" xmlns:cx8="http://schemas.microsoft.com/office/drawing/2016/5/14/chartex" xmlns:mc="http://schemas.openxmlformats.org/markup-compatibility/2006" xmlns:aink="http://schemas.microsoft.com/office/drawing/2016/ink" xmlns:am3d="http://schemas.microsoft.com/office/drawing/2017/model3d" xmlns:o="urn:schemas-microsoft-com:office:office" xmlns:r="http://schemas.openxmlformats.org/officeDocument/2006/relationships" xmlns:m="http://schemas.openxmlformats.org/officeDocument/2006/math" xmlns:v="urn:schemas-microsoft-com:vml" xmlns:wp14="http://schemas.microsoft.com/office/word/2010/wordprocessingDrawing" xmlns:wp="http://schemas.openxmlformats.org/drawingml/2006/wordprocessingDrawing" xmlns:w10="urn:schemas-microsoft-com:office:word" xmlns:w="http://schemas.openxmlformats.org/wordprocessingml/2006/main" xmlns:w14="http://schemas.microsoft.com/office/word/2010/wordml" xmlns:w15="http://schemas.microsoft.com/office/word/2012/wordml" xmlns:w16cex="http://schemas.microsoft.com/office/word/2018/wordml/cex" xmlns:w16cid="http://schemas.microsoft.com/office/word/2016/wordml/cid" xmlns:w16="http://schemas.microsoft.com/office/word/2018/wordml" xmlns:w16sdtdh="http://schemas.microsoft.com/office/word/2020/wordml/sdtdatahash" xmlns:w16se="http://schemas.microsoft.com/office/word/2015/wordml/symex" xmlns:wpg="http://schemas.microsoft.com/office/word/2010/wordprocessingGroup" xmlns:wpi="http://schemas.microsoft.com/office/word/2010/wordprocessingInk" xmlns:wne="http://schemas.microsoft.com/office/word/2006/wordml" xmlns:wps="http://schemas.microsoft.com/office/word/2010/wordprocessingShape" mc:Ignorable="w14 w15 w16se w16cid w16 w16cex w16sdtdh wp14">
   <w:footnote w:type="separator" w:id="-1">
     <w:p>
       <w:r>
@@ -7820,7 +7987,7 @@
 </file>
 
 <file path=word/header1.xml><?xml version="1.0" encoding="utf-8"?>
-<w:hdr xmlns:wpc="http://schemas.microsoft.com/office/word/2010/wordprocessingCanvas" xmlns:cx="http://schemas.microsoft.com/office/drawing/2014/chartex" xmlns:mc="http://schemas.openxmlformats.org/markup-compatibility/2006" xmlns:o="urn:schemas-microsoft-com:office:office" xmlns:r="http://schemas.openxmlformats.org/officeDocument/2006/relationships" xmlns:m="http://schemas.openxmlformats.org/officeDocument/2006/math" xmlns:v="urn:schemas-microsoft-com:vml" xmlns:wp14="http://schemas.microsoft.com/office/word/2010/wordprocessingDrawing" xmlns:wp="http://schemas.openxmlformats.org/drawingml/2006/wordprocessingDrawing" xmlns:w10="urn:schemas-microsoft-com:office:word" xmlns:w="http://schemas.openxmlformats.org/wordprocessingml/2006/main" xmlns:w14="http://schemas.microsoft.com/office/word/2010/wordml" xmlns:w15="http://schemas.microsoft.com/office/word/2012/wordml" xmlns:w16se="http://schemas.microsoft.com/office/word/2015/wordml/symex" xmlns:wpg="http://schemas.microsoft.com/office/word/2010/wordprocessingGroup" xmlns:wpi="http://schemas.microsoft.com/office/word/2010/wordprocessingInk" xmlns:wne="http://schemas.microsoft.com/office/word/2006/wordml" xmlns:wps="http://schemas.microsoft.com/office/word/2010/wordprocessingShape" mc:Ignorable="w14 w15 w16se wp14">
+<w:hdr xmlns:wpc="http://schemas.microsoft.com/office/word/2010/wordprocessingCanvas" xmlns:cx="http://schemas.microsoft.com/office/drawing/2014/chartex" xmlns:cx1="http://schemas.microsoft.com/office/drawing/2015/9/8/chartex" xmlns:cx2="http://schemas.microsoft.com/office/drawing/2015/10/21/chartex" xmlns:cx3="http://schemas.microsoft.com/office/drawing/2016/5/9/chartex" xmlns:cx4="http://schemas.microsoft.com/office/drawing/2016/5/10/chartex" xmlns:cx5="http://schemas.microsoft.com/office/drawing/2016/5/11/chartex" xmlns:cx6="http://schemas.microsoft.com/office/drawing/2016/5/12/chartex" xmlns:cx7="http://schemas.microsoft.com/office/drawing/2016/5/13/chartex" xmlns:cx8="http://schemas.microsoft.com/office/drawing/2016/5/14/chartex" xmlns:mc="http://schemas.openxmlformats.org/markup-compatibility/2006" xmlns:aink="http://schemas.microsoft.com/office/drawing/2016/ink" xmlns:am3d="http://schemas.microsoft.com/office/drawing/2017/model3d" xmlns:o="urn:schemas-microsoft-com:office:office" xmlns:r="http://schemas.openxmlformats.org/officeDocument/2006/relationships" xmlns:m="http://schemas.openxmlformats.org/officeDocument/2006/math" xmlns:v="urn:schemas-microsoft-com:vml" xmlns:wp14="http://schemas.microsoft.com/office/word/2010/wordprocessingDrawing" xmlns:wp="http://schemas.openxmlformats.org/drawingml/2006/wordprocessingDrawing" xmlns:w10="urn:schemas-microsoft-com:office:word" xmlns:w="http://schemas.openxmlformats.org/wordprocessingml/2006/main" xmlns:w14="http://schemas.microsoft.com/office/word/2010/wordml" xmlns:w15="http://schemas.microsoft.com/office/word/2012/wordml" xmlns:w16cex="http://schemas.microsoft.com/office/word/2018/wordml/cex" xmlns:w16cid="http://schemas.microsoft.com/office/word/2016/wordml/cid" xmlns:w16="http://schemas.microsoft.com/office/word/2018/wordml" xmlns:w16sdtdh="http://schemas.microsoft.com/office/word/2020/wordml/sdtdatahash" xmlns:w16se="http://schemas.microsoft.com/office/word/2015/wordml/symex" xmlns:wpg="http://schemas.microsoft.com/office/word/2010/wordprocessingGroup" xmlns:wpi="http://schemas.microsoft.com/office/word/2010/wordprocessingInk" xmlns:wne="http://schemas.microsoft.com/office/word/2006/wordml" xmlns:wps="http://schemas.microsoft.com/office/word/2010/wordprocessingShape" mc:Ignorable="w14 w15 w16se w16cid w16 w16cex w16sdtdh wp14">
   <w:p>
     <w:pPr>
       <w:pStyle w:val="Header"/>
@@ -7836,7 +8003,7 @@
 </file>
 
 <file path=word/header2.xml><?xml version="1.0" encoding="utf-8"?>
-<w:hdr xmlns:wpc="http://schemas.microsoft.com/office/word/2010/wordprocessingCanvas" xmlns:cx="http://schemas.microsoft.com/office/drawing/2014/chartex" xmlns:mc="http://schemas.openxmlformats.org/markup-compatibility/2006" xmlns:o="urn:schemas-microsoft-com:office:office" xmlns:r="http://schemas.openxmlformats.org/officeDocument/2006/relationships" xmlns:m="http://schemas.openxmlformats.org/officeDocument/2006/math" xmlns:v="urn:schemas-microsoft-com:vml" xmlns:wp14="http://schemas.microsoft.com/office/word/2010/wordprocessingDrawing" xmlns:wp="http://schemas.openxmlformats.org/drawingml/2006/wordprocessingDrawing" xmlns:w10="urn:schemas-microsoft-com:office:word" xmlns:w="http://schemas.openxmlformats.org/wordprocessingml/2006/main" xmlns:w14="http://schemas.microsoft.com/office/word/2010/wordml" xmlns:w15="http://schemas.microsoft.com/office/word/2012/wordml" xmlns:w16se="http://schemas.microsoft.com/office/word/2015/wordml/symex" xmlns:wpg="http://schemas.microsoft.com/office/word/2010/wordprocessingGroup" xmlns:wpi="http://schemas.microsoft.com/office/word/2010/wordprocessingInk" xmlns:wne="http://schemas.microsoft.com/office/word/2006/wordml" xmlns:wps="http://schemas.microsoft.com/office/word/2010/wordprocessingShape" mc:Ignorable="w14 w15 w16se wp14">
+<w:hdr xmlns:wpc="http://schemas.microsoft.com/office/word/2010/wordprocessingCanvas" xmlns:cx="http://schemas.microsoft.com/office/drawing/2014/chartex" xmlns:cx1="http://schemas.microsoft.com/office/drawing/2015/9/8/chartex" xmlns:cx2="http://schemas.microsoft.com/office/drawing/2015/10/21/chartex" xmlns:cx3="http://schemas.microsoft.com/office/drawing/2016/5/9/chartex" xmlns:cx4="http://schemas.microsoft.com/office/drawing/2016/5/10/chartex" xmlns:cx5="http://schemas.microsoft.com/office/drawing/2016/5/11/chartex" xmlns:cx6="http://schemas.microsoft.com/office/drawing/2016/5/12/chartex" xmlns:cx7="http://schemas.microsoft.com/office/drawing/2016/5/13/chartex" xmlns:cx8="http://schemas.microsoft.com/office/drawing/2016/5/14/chartex" xmlns:mc="http://schemas.openxmlformats.org/markup-compatibility/2006" xmlns:aink="http://schemas.microsoft.com/office/drawing/2016/ink" xmlns:am3d="http://schemas.microsoft.com/office/drawing/2017/model3d" xmlns:o="urn:schemas-microsoft-com:office:office" xmlns:r="http://schemas.openxmlformats.org/officeDocument/2006/relationships" xmlns:m="http://schemas.openxmlformats.org/officeDocument/2006/math" xmlns:v="urn:schemas-microsoft-com:vml" xmlns:wp14="http://schemas.microsoft.com/office/word/2010/wordprocessingDrawing" xmlns:wp="http://schemas.openxmlformats.org/drawingml/2006/wordprocessingDrawing" xmlns:w10="urn:schemas-microsoft-com:office:word" xmlns:w="http://schemas.openxmlformats.org/wordprocessingml/2006/main" xmlns:w14="http://schemas.microsoft.com/office/word/2010/wordml" xmlns:w15="http://schemas.microsoft.com/office/word/2012/wordml" xmlns:w16cex="http://schemas.microsoft.com/office/word/2018/wordml/cex" xmlns:w16cid="http://schemas.microsoft.com/office/word/2016/wordml/cid" xmlns:w16="http://schemas.microsoft.com/office/word/2018/wordml" xmlns:w16sdtdh="http://schemas.microsoft.com/office/word/2020/wordml/sdtdatahash" xmlns:w16se="http://schemas.microsoft.com/office/word/2015/wordml/symex" xmlns:wpg="http://schemas.microsoft.com/office/word/2010/wordprocessingGroup" xmlns:wpi="http://schemas.microsoft.com/office/word/2010/wordprocessingInk" xmlns:wne="http://schemas.microsoft.com/office/word/2006/wordml" xmlns:wps="http://schemas.microsoft.com/office/word/2010/wordprocessingShape" mc:Ignorable="w14 w15 w16se w16cid w16 w16cex w16sdtdh wp14">
   <w:sdt>
     <w:sdtPr>
       <w:id w:val="1901097785"/>
@@ -7889,7 +8056,7 @@
 </file>
 
 <file path=word/header3.xml><?xml version="1.0" encoding="utf-8"?>
-<w:hdr xmlns:wpc="http://schemas.microsoft.com/office/word/2010/wordprocessingCanvas" xmlns:cx="http://schemas.microsoft.com/office/drawing/2014/chartex" xmlns:mc="http://schemas.openxmlformats.org/markup-compatibility/2006" xmlns:o="urn:schemas-microsoft-com:office:office" xmlns:r="http://schemas.openxmlformats.org/officeDocument/2006/relationships" xmlns:m="http://schemas.openxmlformats.org/officeDocument/2006/math" xmlns:v="urn:schemas-microsoft-com:vml" xmlns:wp14="http://schemas.microsoft.com/office/word/2010/wordprocessingDrawing" xmlns:wp="http://schemas.openxmlformats.org/drawingml/2006/wordprocessingDrawing" xmlns:w10="urn:schemas-microsoft-com:office:word" xmlns:w="http://schemas.openxmlformats.org/wordprocessingml/2006/main" xmlns:w14="http://schemas.microsoft.com/office/word/2010/wordml" xmlns:w15="http://schemas.microsoft.com/office/word/2012/wordml" xmlns:w16se="http://schemas.microsoft.com/office/word/2015/wordml/symex" xmlns:wpg="http://schemas.microsoft.com/office/word/2010/wordprocessingGroup" xmlns:wpi="http://schemas.microsoft.com/office/word/2010/wordprocessingInk" xmlns:wne="http://schemas.microsoft.com/office/word/2006/wordml" xmlns:wps="http://schemas.microsoft.com/office/word/2010/wordprocessingShape" mc:Ignorable="w14 w15 w16se wp14">
+<w:hdr xmlns:wpc="http://schemas.microsoft.com/office/word/2010/wordprocessingCanvas" xmlns:cx="http://schemas.microsoft.com/office/drawing/2014/chartex" xmlns:cx1="http://schemas.microsoft.com/office/drawing/2015/9/8/chartex" xmlns:cx2="http://schemas.microsoft.com/office/drawing/2015/10/21/chartex" xmlns:cx3="http://schemas.microsoft.com/office/drawing/2016/5/9/chartex" xmlns:cx4="http://schemas.microsoft.com/office/drawing/2016/5/10/chartex" xmlns:cx5="http://schemas.microsoft.com/office/drawing/2016/5/11/chartex" xmlns:cx6="http://schemas.microsoft.com/office/drawing/2016/5/12/chartex" xmlns:cx7="http://schemas.microsoft.com/office/drawing/2016/5/13/chartex" xmlns:cx8="http://schemas.microsoft.com/office/drawing/2016/5/14/chartex" xmlns:mc="http://schemas.openxmlformats.org/markup-compatibility/2006" xmlns:aink="http://schemas.microsoft.com/office/drawing/2016/ink" xmlns:am3d="http://schemas.microsoft.com/office/drawing/2017/model3d" xmlns:o="urn:schemas-microsoft-com:office:office" xmlns:r="http://schemas.openxmlformats.org/officeDocument/2006/relationships" xmlns:m="http://schemas.openxmlformats.org/officeDocument/2006/math" xmlns:v="urn:schemas-microsoft-com:vml" xmlns:wp14="http://schemas.microsoft.com/office/word/2010/wordprocessingDrawing" xmlns:wp="http://schemas.openxmlformats.org/drawingml/2006/wordprocessingDrawing" xmlns:w10="urn:schemas-microsoft-com:office:word" xmlns:w="http://schemas.openxmlformats.org/wordprocessingml/2006/main" xmlns:w14="http://schemas.microsoft.com/office/word/2010/wordml" xmlns:w15="http://schemas.microsoft.com/office/word/2012/wordml" xmlns:w16cex="http://schemas.microsoft.com/office/word/2018/wordml/cex" xmlns:w16cid="http://schemas.microsoft.com/office/word/2016/wordml/cid" xmlns:w16="http://schemas.microsoft.com/office/word/2018/wordml" xmlns:w16sdtdh="http://schemas.microsoft.com/office/word/2020/wordml/sdtdatahash" xmlns:w16se="http://schemas.microsoft.com/office/word/2015/wordml/symex" xmlns:wpg="http://schemas.microsoft.com/office/word/2010/wordprocessingGroup" xmlns:wpi="http://schemas.microsoft.com/office/word/2010/wordprocessingInk" xmlns:wne="http://schemas.microsoft.com/office/word/2006/wordml" xmlns:wps="http://schemas.microsoft.com/office/word/2010/wordprocessingShape" mc:Ignorable="w14 w15 w16se w16cid w16 w16cex w16sdtdh wp14">
   <w:sdt>
     <w:sdtPr>
       <w:id w:val="-475520606"/>
@@ -7942,7 +8109,7 @@
 </file>
 
 <file path=word/numbering.xml><?xml version="1.0" encoding="utf-8"?>
-<w:numbering xmlns:wpc="http://schemas.microsoft.com/office/word/2010/wordprocessingCanvas" xmlns:cx="http://schemas.microsoft.com/office/drawing/2014/chartex" xmlns:mc="http://schemas.openxmlformats.org/markup-compatibility/2006" xmlns:o="urn:schemas-microsoft-com:office:office" xmlns:r="http://schemas.openxmlformats.org/officeDocument/2006/relationships" xmlns:m="http://schemas.openxmlformats.org/officeDocument/2006/math" xmlns:v="urn:schemas-microsoft-com:vml" xmlns:wp14="http://schemas.microsoft.com/office/word/2010/wordprocessingDrawing" xmlns:wp="http://schemas.openxmlformats.org/drawingml/2006/wordprocessingDrawing" xmlns:w10="urn:schemas-microsoft-com:office:word" xmlns:w="http://schemas.openxmlformats.org/wordprocessingml/2006/main" xmlns:w14="http://schemas.microsoft.com/office/word/2010/wordml" xmlns:w15="http://schemas.microsoft.com/office/word/2012/wordml" xmlns:w16se="http://schemas.microsoft.com/office/word/2015/wordml/symex" xmlns:wpg="http://schemas.microsoft.com/office/word/2010/wordprocessingGroup" xmlns:wpi="http://schemas.microsoft.com/office/word/2010/wordprocessingInk" xmlns:wne="http://schemas.microsoft.com/office/word/2006/wordml" xmlns:wps="http://schemas.microsoft.com/office/word/2010/wordprocessingShape" mc:Ignorable="w14 w15 w16se wp14">
+<w:numbering xmlns:wpc="http://schemas.microsoft.com/office/word/2010/wordprocessingCanvas" xmlns:cx="http://schemas.microsoft.com/office/drawing/2014/chartex" xmlns:cx1="http://schemas.microsoft.com/office/drawing/2015/9/8/chartex" xmlns:cx2="http://schemas.microsoft.com/office/drawing/2015/10/21/chartex" xmlns:cx3="http://schemas.microsoft.com/office/drawing/2016/5/9/chartex" xmlns:cx4="http://schemas.microsoft.com/office/drawing/2016/5/10/chartex" xmlns:cx5="http://schemas.microsoft.com/office/drawing/2016/5/11/chartex" xmlns:cx6="http://schemas.microsoft.com/office/drawing/2016/5/12/chartex" xmlns:cx7="http://schemas.microsoft.com/office/drawing/2016/5/13/chartex" xmlns:cx8="http://schemas.microsoft.com/office/drawing/2016/5/14/chartex" xmlns:mc="http://schemas.openxmlformats.org/markup-compatibility/2006" xmlns:aink="http://schemas.microsoft.com/office/drawing/2016/ink" xmlns:am3d="http://schemas.microsoft.com/office/drawing/2017/model3d" xmlns:o="urn:schemas-microsoft-com:office:office" xmlns:r="http://schemas.openxmlformats.org/officeDocument/2006/relationships" xmlns:m="http://schemas.openxmlformats.org/officeDocument/2006/math" xmlns:v="urn:schemas-microsoft-com:vml" xmlns:wp14="http://schemas.microsoft.com/office/word/2010/wordprocessingDrawing" xmlns:wp="http://schemas.openxmlformats.org/drawingml/2006/wordprocessingDrawing" xmlns:w10="urn:schemas-microsoft-com:office:word" xmlns:w="http://schemas.openxmlformats.org/wordprocessingml/2006/main" xmlns:w14="http://schemas.microsoft.com/office/word/2010/wordml" xmlns:w15="http://schemas.microsoft.com/office/word/2012/wordml" xmlns:w16cex="http://schemas.microsoft.com/office/word/2018/wordml/cex" xmlns:w16cid="http://schemas.microsoft.com/office/word/2016/wordml/cid" xmlns:w16="http://schemas.microsoft.com/office/word/2018/wordml" xmlns:w16sdtdh="http://schemas.microsoft.com/office/word/2020/wordml/sdtdatahash" xmlns:w16se="http://schemas.microsoft.com/office/word/2015/wordml/symex" xmlns:wpg="http://schemas.microsoft.com/office/word/2010/wordprocessingGroup" xmlns:wpi="http://schemas.microsoft.com/office/word/2010/wordprocessingInk" xmlns:wne="http://schemas.microsoft.com/office/word/2006/wordml" xmlns:wps="http://schemas.microsoft.com/office/word/2010/wordprocessingShape" mc:Ignorable="w14 w15 w16se w16cid w16 w16cex w16sdtdh wp14">
   <w:abstractNum w:abstractNumId="0" w15:restartNumberingAfterBreak="0">
     <w:nsid w:val="027A3388"/>
     <w:multiLevelType w:val="hybridMultilevel"/>
@@ -12017,7 +12184,7 @@
 </file>
 
 <file path=word/styles.xml><?xml version="1.0" encoding="utf-8"?>
-<w:styles xmlns:mc="http://schemas.openxmlformats.org/markup-compatibility/2006" xmlns:r="http://schemas.openxmlformats.org/officeDocument/2006/relationships" xmlns:w="http://schemas.openxmlformats.org/wordprocessingml/2006/main" xmlns:w14="http://schemas.microsoft.com/office/word/2010/wordml" xmlns:w15="http://schemas.microsoft.com/office/word/2012/wordml" xmlns:w16se="http://schemas.microsoft.com/office/word/2015/wordml/symex" mc:Ignorable="w14 w15 w16se">
+<w:styles xmlns:mc="http://schemas.openxmlformats.org/markup-compatibility/2006" xmlns:r="http://schemas.openxmlformats.org/officeDocument/2006/relationships" xmlns:w="http://schemas.openxmlformats.org/wordprocessingml/2006/main" xmlns:w14="http://schemas.microsoft.com/office/word/2010/wordml" xmlns:w15="http://schemas.microsoft.com/office/word/2012/wordml" xmlns:w16cex="http://schemas.microsoft.com/office/word/2018/wordml/cex" xmlns:w16cid="http://schemas.microsoft.com/office/word/2016/wordml/cid" xmlns:w16="http://schemas.microsoft.com/office/word/2018/wordml" xmlns:w16sdtdh="http://schemas.microsoft.com/office/word/2020/wordml/sdtdatahash" xmlns:w16se="http://schemas.microsoft.com/office/word/2015/wordml/symex" mc:Ignorable="w14 w15 w16se w16cid w16 w16cex w16sdtdh">
   <w:docDefaults>
     <w:rPrDefault>
       <w:rPr>
@@ -12033,7 +12200,7 @@
       </w:pPr>
     </w:pPrDefault>
   </w:docDefaults>
-  <w:latentStyles w:defLockedState="0" w:defUIPriority="99" w:defSemiHidden="0" w:defUnhideWhenUsed="0" w:defQFormat="0" w:count="371">
+  <w:latentStyles w:defLockedState="0" w:defUIPriority="99" w:defSemiHidden="0" w:defUnhideWhenUsed="0" w:defQFormat="0" w:count="376">
     <w:lsdException w:name="Normal" w:uiPriority="0" w:qFormat="1"/>
     <w:lsdException w:name="heading 1" w:uiPriority="9" w:qFormat="1"/>
     <w:lsdException w:name="heading 2" w:semiHidden="1" w:uiPriority="9" w:unhideWhenUsed="1" w:qFormat="1"/>
@@ -12405,6 +12572,11 @@
     <w:lsdException w:name="List Table 5 Dark Accent 6" w:uiPriority="50"/>
     <w:lsdException w:name="List Table 6 Colorful Accent 6" w:uiPriority="51"/>
     <w:lsdException w:name="List Table 7 Colorful Accent 6" w:uiPriority="52"/>
+    <w:lsdException w:name="Mention" w:semiHidden="1" w:unhideWhenUsed="1"/>
+    <w:lsdException w:name="Smart Hyperlink" w:semiHidden="1" w:unhideWhenUsed="1"/>
+    <w:lsdException w:name="Hashtag" w:semiHidden="1" w:unhideWhenUsed="1"/>
+    <w:lsdException w:name="Unresolved Mention" w:semiHidden="1" w:unhideWhenUsed="1"/>
+    <w:lsdException w:name="Smart Link" w:semiHidden="1" w:unhideWhenUsed="1"/>
   </w:latentStyles>
   <w:style w:type="paragraph" w:default="1" w:styleId="Normal">
     <w:name w:val="Normal"/>
@@ -13142,8 +13314,8 @@
       <w:szCs w:val="22"/>
     </w:rPr>
   </w:style>
-  <w:style w:type="character" w:customStyle="1" w:styleId="UnresolvedMention">
-    <w:name w:val="Unresolved Mention"/>
+  <w:style w:type="character" w:customStyle="1" w:styleId="UnresolvedMention1">
+    <w:name w:val="Unresolved Mention1"/>
     <w:basedOn w:val="DefaultParagraphFont"/>
     <w:uiPriority w:val="99"/>
     <w:semiHidden/>

</xml_diff>

<commit_message>
cap nhat link git trg word
</commit_message>
<xml_diff>
--- a/Group16_DuongQuangThe_NguyenPhanQuocHung.docx
+++ b/Group16_DuongQuangThe_NguyenPhanQuocHung.docx
@@ -1,6 +1,6 @@
 
 <file path=word/document.xml><?xml version="1.0" encoding="utf-8"?>
-<w:document xmlns:wpc="http://schemas.microsoft.com/office/word/2010/wordprocessingCanvas" xmlns:cx="http://schemas.microsoft.com/office/drawing/2014/chartex" xmlns:cx1="http://schemas.microsoft.com/office/drawing/2015/9/8/chartex" xmlns:cx2="http://schemas.microsoft.com/office/drawing/2015/10/21/chartex" xmlns:cx3="http://schemas.microsoft.com/office/drawing/2016/5/9/chartex" xmlns:cx4="http://schemas.microsoft.com/office/drawing/2016/5/10/chartex" xmlns:cx5="http://schemas.microsoft.com/office/drawing/2016/5/11/chartex" xmlns:cx6="http://schemas.microsoft.com/office/drawing/2016/5/12/chartex" xmlns:cx7="http://schemas.microsoft.com/office/drawing/2016/5/13/chartex" xmlns:cx8="http://schemas.microsoft.com/office/drawing/2016/5/14/chartex" xmlns:mc="http://schemas.openxmlformats.org/markup-compatibility/2006" xmlns:aink="http://schemas.microsoft.com/office/drawing/2016/ink" xmlns:am3d="http://schemas.microsoft.com/office/drawing/2017/model3d" xmlns:o="urn:schemas-microsoft-com:office:office" xmlns:r="http://schemas.openxmlformats.org/officeDocument/2006/relationships" xmlns:m="http://schemas.openxmlformats.org/officeDocument/2006/math" xmlns:v="urn:schemas-microsoft-com:vml" xmlns:wp14="http://schemas.microsoft.com/office/word/2010/wordprocessingDrawing" xmlns:wp="http://schemas.openxmlformats.org/drawingml/2006/wordprocessingDrawing" xmlns:w10="urn:schemas-microsoft-com:office:word" xmlns:w="http://schemas.openxmlformats.org/wordprocessingml/2006/main" xmlns:w14="http://schemas.microsoft.com/office/word/2010/wordml" xmlns:w15="http://schemas.microsoft.com/office/word/2012/wordml" xmlns:w16cex="http://schemas.microsoft.com/office/word/2018/wordml/cex" xmlns:w16cid="http://schemas.microsoft.com/office/word/2016/wordml/cid" xmlns:w16="http://schemas.microsoft.com/office/word/2018/wordml" xmlns:w16sdtdh="http://schemas.microsoft.com/office/word/2020/wordml/sdtdatahash" xmlns:w16se="http://schemas.microsoft.com/office/word/2015/wordml/symex" xmlns:wpg="http://schemas.microsoft.com/office/word/2010/wordprocessingGroup" xmlns:wpi="http://schemas.microsoft.com/office/word/2010/wordprocessingInk" xmlns:wne="http://schemas.microsoft.com/office/word/2006/wordml" xmlns:wps="http://schemas.microsoft.com/office/word/2010/wordprocessingShape" mc:Ignorable="w14 w15 w16se w16cid w16 w16cex w16sdtdh wp14">
+<w:document xmlns:wpc="http://schemas.microsoft.com/office/word/2010/wordprocessingCanvas" xmlns:cx="http://schemas.microsoft.com/office/drawing/2014/chartex" xmlns:mc="http://schemas.openxmlformats.org/markup-compatibility/2006" xmlns:o="urn:schemas-microsoft-com:office:office" xmlns:r="http://schemas.openxmlformats.org/officeDocument/2006/relationships" xmlns:m="http://schemas.openxmlformats.org/officeDocument/2006/math" xmlns:v="urn:schemas-microsoft-com:vml" xmlns:wp14="http://schemas.microsoft.com/office/word/2010/wordprocessingDrawing" xmlns:wp="http://schemas.openxmlformats.org/drawingml/2006/wordprocessingDrawing" xmlns:w10="urn:schemas-microsoft-com:office:word" xmlns:w="http://schemas.openxmlformats.org/wordprocessingml/2006/main" xmlns:w14="http://schemas.microsoft.com/office/word/2010/wordml" xmlns:w15="http://schemas.microsoft.com/office/word/2012/wordml" xmlns:w16se="http://schemas.microsoft.com/office/word/2015/wordml/symex" xmlns:wpg="http://schemas.microsoft.com/office/word/2010/wordprocessingGroup" xmlns:wpi="http://schemas.microsoft.com/office/word/2010/wordprocessingInk" xmlns:wne="http://schemas.microsoft.com/office/word/2006/wordml" xmlns:wps="http://schemas.microsoft.com/office/word/2010/wordprocessingShape" mc:Ignorable="w14 w15 w16se wp14">
   <w:body>
     <w:p>
       <w:pPr>
@@ -1170,7 +1170,7 @@
               </wp:anchor>
             </w:drawing>
           </mc:Choice>
-          <mc:Fallback>
+          <mc:Fallback xmlns:w16sdtdh="http://schemas.microsoft.com/office/word/2020/wordml/sdtdatahash" xmlns:w16="http://schemas.microsoft.com/office/word/2018/wordml" xmlns:w16cid="http://schemas.microsoft.com/office/word/2016/wordml/cid" xmlns:w16cex="http://schemas.microsoft.com/office/word/2018/wordml/cex" xmlns:am3d="http://schemas.microsoft.com/office/drawing/2017/model3d" xmlns:aink="http://schemas.microsoft.com/office/drawing/2016/ink" xmlns:cx8="http://schemas.microsoft.com/office/drawing/2016/5/14/chartex" xmlns:cx7="http://schemas.microsoft.com/office/drawing/2016/5/13/chartex" xmlns:cx6="http://schemas.microsoft.com/office/drawing/2016/5/12/chartex" xmlns:cx5="http://schemas.microsoft.com/office/drawing/2016/5/11/chartex" xmlns:cx4="http://schemas.microsoft.com/office/drawing/2016/5/10/chartex" xmlns:cx3="http://schemas.microsoft.com/office/drawing/2016/5/9/chartex" xmlns:cx2="http://schemas.microsoft.com/office/drawing/2015/10/21/chartex" xmlns:cx1="http://schemas.microsoft.com/office/drawing/2015/9/8/chartex">
             <w:pict>
               <v:group w14:anchorId="1786B686" id="Group 6" o:spid="_x0000_s1026" style="position:absolute;margin-left:233.25pt;margin-top:.75pt;width:181pt;height:94.4pt;z-index:251659264" coordsize="22987,11987" o:gfxdata="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">
                 <v:shapetype id="_x0000_t75" coordsize="21600,21600" o:spt="75" o:preferrelative="t" path="m@4@5l@4@11@9@11@9@5xe" filled="f" stroked="f">
@@ -7916,28 +7916,27 @@
         </w:rPr>
         <w:t xml:space="preserve">link git: </w:t>
       </w:r>
-      <w:hyperlink r:id="rId41" w:history="1">
-        <w:r>
-          <w:rPr>
-            <w:rStyle w:val="Hyperlink"/>
-            <w:b w:val="0"/>
-            <w:bCs/>
-          </w:rPr>
-          <w:t>https://github.com/Hung21j/FinalMVC/tree/master</w:t>
-        </w:r>
-      </w:hyperlink>
-    </w:p>
-    <w:p>
-      <w:pPr>
-        <w:pStyle w:val="Chng"/>
+      <w:r>
         <w:rPr>
           <w:b w:val="0"/>
           <w:bCs/>
         </w:rPr>
-      </w:pPr>
+        <w:t>https://github.com/Hung21j/FinalSE</w:t>
+      </w:r>
+    </w:p>
+    <w:p>
+      <w:pPr>
+        <w:pStyle w:val="Chng"/>
+        <w:rPr>
+          <w:b w:val="0"/>
+          <w:bCs/>
+        </w:rPr>
+      </w:pPr>
+      <w:bookmarkStart w:id="0" w:name="_GoBack"/>
+      <w:bookmarkEnd w:id="0"/>
     </w:p>
     <w:sectPr>
-      <w:headerReference w:type="default" r:id="rId42"/>
+      <w:headerReference w:type="default" r:id="rId41"/>
       <w:pgSz w:w="12240" w:h="15840"/>
       <w:pgMar w:top="1985" w:right="1134" w:bottom="1701" w:left="1985" w:header="720" w:footer="720" w:gutter="0"/>
       <w:pgNumType w:start="1"/>
@@ -7949,7 +7948,7 @@
 </file>
 
 <file path=word/endnotes.xml><?xml version="1.0" encoding="utf-8"?>
-<w:endnotes xmlns:wpc="http://schemas.microsoft.com/office/word/2010/wordprocessingCanvas" xmlns:cx="http://schemas.microsoft.com/office/drawing/2014/chartex" xmlns:cx1="http://schemas.microsoft.com/office/drawing/2015/9/8/chartex" xmlns:cx2="http://schemas.microsoft.com/office/drawing/2015/10/21/chartex" xmlns:cx3="http://schemas.microsoft.com/office/drawing/2016/5/9/chartex" xmlns:cx4="http://schemas.microsoft.com/office/drawing/2016/5/10/chartex" xmlns:cx5="http://schemas.microsoft.com/office/drawing/2016/5/11/chartex" xmlns:cx6="http://schemas.microsoft.com/office/drawing/2016/5/12/chartex" xmlns:cx7="http://schemas.microsoft.com/office/drawing/2016/5/13/chartex" xmlns:cx8="http://schemas.microsoft.com/office/drawing/2016/5/14/chartex" xmlns:mc="http://schemas.openxmlformats.org/markup-compatibility/2006" xmlns:aink="http://schemas.microsoft.com/office/drawing/2016/ink" xmlns:am3d="http://schemas.microsoft.com/office/drawing/2017/model3d" xmlns:o="urn:schemas-microsoft-com:office:office" xmlns:r="http://schemas.openxmlformats.org/officeDocument/2006/relationships" xmlns:m="http://schemas.openxmlformats.org/officeDocument/2006/math" xmlns:v="urn:schemas-microsoft-com:vml" xmlns:wp14="http://schemas.microsoft.com/office/word/2010/wordprocessingDrawing" xmlns:wp="http://schemas.openxmlformats.org/drawingml/2006/wordprocessingDrawing" xmlns:w10="urn:schemas-microsoft-com:office:word" xmlns:w="http://schemas.openxmlformats.org/wordprocessingml/2006/main" xmlns:w14="http://schemas.microsoft.com/office/word/2010/wordml" xmlns:w15="http://schemas.microsoft.com/office/word/2012/wordml" xmlns:w16cex="http://schemas.microsoft.com/office/word/2018/wordml/cex" xmlns:w16cid="http://schemas.microsoft.com/office/word/2016/wordml/cid" xmlns:w16="http://schemas.microsoft.com/office/word/2018/wordml" xmlns:w16sdtdh="http://schemas.microsoft.com/office/word/2020/wordml/sdtdatahash" xmlns:w16se="http://schemas.microsoft.com/office/word/2015/wordml/symex" xmlns:wpg="http://schemas.microsoft.com/office/word/2010/wordprocessingGroup" xmlns:wpi="http://schemas.microsoft.com/office/word/2010/wordprocessingInk" xmlns:wne="http://schemas.microsoft.com/office/word/2006/wordml" xmlns:wps="http://schemas.microsoft.com/office/word/2010/wordprocessingShape" mc:Ignorable="w14 w15 w16se w16cid w16 w16cex w16sdtdh wp14">
+<w:endnotes xmlns:wpc="http://schemas.microsoft.com/office/word/2010/wordprocessingCanvas" xmlns:cx="http://schemas.microsoft.com/office/drawing/2014/chartex" xmlns:mc="http://schemas.openxmlformats.org/markup-compatibility/2006" xmlns:o="urn:schemas-microsoft-com:office:office" xmlns:r="http://schemas.openxmlformats.org/officeDocument/2006/relationships" xmlns:m="http://schemas.openxmlformats.org/officeDocument/2006/math" xmlns:v="urn:schemas-microsoft-com:vml" xmlns:wp14="http://schemas.microsoft.com/office/word/2010/wordprocessingDrawing" xmlns:wp="http://schemas.openxmlformats.org/drawingml/2006/wordprocessingDrawing" xmlns:w10="urn:schemas-microsoft-com:office:word" xmlns:w="http://schemas.openxmlformats.org/wordprocessingml/2006/main" xmlns:w14="http://schemas.microsoft.com/office/word/2010/wordml" xmlns:w15="http://schemas.microsoft.com/office/word/2012/wordml" xmlns:w16se="http://schemas.microsoft.com/office/word/2015/wordml/symex" xmlns:wpg="http://schemas.microsoft.com/office/word/2010/wordprocessingGroup" xmlns:wpi="http://schemas.microsoft.com/office/word/2010/wordprocessingInk" xmlns:wne="http://schemas.microsoft.com/office/word/2006/wordml" xmlns:wps="http://schemas.microsoft.com/office/word/2010/wordprocessingShape" mc:Ignorable="w14 w15 w16se wp14">
   <w:endnote w:type="separator" w:id="-1">
     <w:p>
       <w:r>
@@ -7968,7 +7967,7 @@
 </file>
 
 <file path=word/footnotes.xml><?xml version="1.0" encoding="utf-8"?>
-<w:footnotes xmlns:wpc="http://schemas.microsoft.com/office/word/2010/wordprocessingCanvas" xmlns:cx="http://schemas.microsoft.com/office/drawing/2014/chartex" xmlns:cx1="http://schemas.microsoft.com/office/drawing/2015/9/8/chartex" xmlns:cx2="http://schemas.microsoft.com/office/drawing/2015/10/21/chartex" xmlns:cx3="http://schemas.microsoft.com/office/drawing/2016/5/9/chartex" xmlns:cx4="http://schemas.microsoft.com/office/drawing/2016/5/10/chartex" xmlns:cx5="http://schemas.microsoft.com/office/drawing/2016/5/11/chartex" xmlns:cx6="http://schemas.microsoft.com/office/drawing/2016/5/12/chartex" xmlns:cx7="http://schemas.microsoft.com/office/drawing/2016/5/13/chartex" xmlns:cx8="http://schemas.microsoft.com/office/drawing/2016/5/14/chartex" xmlns:mc="http://schemas.openxmlformats.org/markup-compatibility/2006" xmlns:aink="http://schemas.microsoft.com/office/drawing/2016/ink" xmlns:am3d="http://schemas.microsoft.com/office/drawing/2017/model3d" xmlns:o="urn:schemas-microsoft-com:office:office" xmlns:r="http://schemas.openxmlformats.org/officeDocument/2006/relationships" xmlns:m="http://schemas.openxmlformats.org/officeDocument/2006/math" xmlns:v="urn:schemas-microsoft-com:vml" xmlns:wp14="http://schemas.microsoft.com/office/word/2010/wordprocessingDrawing" xmlns:wp="http://schemas.openxmlformats.org/drawingml/2006/wordprocessingDrawing" xmlns:w10="urn:schemas-microsoft-com:office:word" xmlns:w="http://schemas.openxmlformats.org/wordprocessingml/2006/main" xmlns:w14="http://schemas.microsoft.com/office/word/2010/wordml" xmlns:w15="http://schemas.microsoft.com/office/word/2012/wordml" xmlns:w16cex="http://schemas.microsoft.com/office/word/2018/wordml/cex" xmlns:w16cid="http://schemas.microsoft.com/office/word/2016/wordml/cid" xmlns:w16="http://schemas.microsoft.com/office/word/2018/wordml" xmlns:w16sdtdh="http://schemas.microsoft.com/office/word/2020/wordml/sdtdatahash" xmlns:w16se="http://schemas.microsoft.com/office/word/2015/wordml/symex" xmlns:wpg="http://schemas.microsoft.com/office/word/2010/wordprocessingGroup" xmlns:wpi="http://schemas.microsoft.com/office/word/2010/wordprocessingInk" xmlns:wne="http://schemas.microsoft.com/office/word/2006/wordml" xmlns:wps="http://schemas.microsoft.com/office/word/2010/wordprocessingShape" mc:Ignorable="w14 w15 w16se w16cid w16 w16cex w16sdtdh wp14">
+<w:footnotes xmlns:wpc="http://schemas.microsoft.com/office/word/2010/wordprocessingCanvas" xmlns:cx="http://schemas.microsoft.com/office/drawing/2014/chartex" xmlns:mc="http://schemas.openxmlformats.org/markup-compatibility/2006" xmlns:o="urn:schemas-microsoft-com:office:office" xmlns:r="http://schemas.openxmlformats.org/officeDocument/2006/relationships" xmlns:m="http://schemas.openxmlformats.org/officeDocument/2006/math" xmlns:v="urn:schemas-microsoft-com:vml" xmlns:wp14="http://schemas.microsoft.com/office/word/2010/wordprocessingDrawing" xmlns:wp="http://schemas.openxmlformats.org/drawingml/2006/wordprocessingDrawing" xmlns:w10="urn:schemas-microsoft-com:office:word" xmlns:w="http://schemas.openxmlformats.org/wordprocessingml/2006/main" xmlns:w14="http://schemas.microsoft.com/office/word/2010/wordml" xmlns:w15="http://schemas.microsoft.com/office/word/2012/wordml" xmlns:w16se="http://schemas.microsoft.com/office/word/2015/wordml/symex" xmlns:wpg="http://schemas.microsoft.com/office/word/2010/wordprocessingGroup" xmlns:wpi="http://schemas.microsoft.com/office/word/2010/wordprocessingInk" xmlns:wne="http://schemas.microsoft.com/office/word/2006/wordml" xmlns:wps="http://schemas.microsoft.com/office/word/2010/wordprocessingShape" mc:Ignorable="w14 w15 w16se wp14">
   <w:footnote w:type="separator" w:id="-1">
     <w:p>
       <w:r>
@@ -7987,7 +7986,7 @@
 </file>
 
 <file path=word/header1.xml><?xml version="1.0" encoding="utf-8"?>
-<w:hdr xmlns:wpc="http://schemas.microsoft.com/office/word/2010/wordprocessingCanvas" xmlns:cx="http://schemas.microsoft.com/office/drawing/2014/chartex" xmlns:cx1="http://schemas.microsoft.com/office/drawing/2015/9/8/chartex" xmlns:cx2="http://schemas.microsoft.com/office/drawing/2015/10/21/chartex" xmlns:cx3="http://schemas.microsoft.com/office/drawing/2016/5/9/chartex" xmlns:cx4="http://schemas.microsoft.com/office/drawing/2016/5/10/chartex" xmlns:cx5="http://schemas.microsoft.com/office/drawing/2016/5/11/chartex" xmlns:cx6="http://schemas.microsoft.com/office/drawing/2016/5/12/chartex" xmlns:cx7="http://schemas.microsoft.com/office/drawing/2016/5/13/chartex" xmlns:cx8="http://schemas.microsoft.com/office/drawing/2016/5/14/chartex" xmlns:mc="http://schemas.openxmlformats.org/markup-compatibility/2006" xmlns:aink="http://schemas.microsoft.com/office/drawing/2016/ink" xmlns:am3d="http://schemas.microsoft.com/office/drawing/2017/model3d" xmlns:o="urn:schemas-microsoft-com:office:office" xmlns:r="http://schemas.openxmlformats.org/officeDocument/2006/relationships" xmlns:m="http://schemas.openxmlformats.org/officeDocument/2006/math" xmlns:v="urn:schemas-microsoft-com:vml" xmlns:wp14="http://schemas.microsoft.com/office/word/2010/wordprocessingDrawing" xmlns:wp="http://schemas.openxmlformats.org/drawingml/2006/wordprocessingDrawing" xmlns:w10="urn:schemas-microsoft-com:office:word" xmlns:w="http://schemas.openxmlformats.org/wordprocessingml/2006/main" xmlns:w14="http://schemas.microsoft.com/office/word/2010/wordml" xmlns:w15="http://schemas.microsoft.com/office/word/2012/wordml" xmlns:w16cex="http://schemas.microsoft.com/office/word/2018/wordml/cex" xmlns:w16cid="http://schemas.microsoft.com/office/word/2016/wordml/cid" xmlns:w16="http://schemas.microsoft.com/office/word/2018/wordml" xmlns:w16sdtdh="http://schemas.microsoft.com/office/word/2020/wordml/sdtdatahash" xmlns:w16se="http://schemas.microsoft.com/office/word/2015/wordml/symex" xmlns:wpg="http://schemas.microsoft.com/office/word/2010/wordprocessingGroup" xmlns:wpi="http://schemas.microsoft.com/office/word/2010/wordprocessingInk" xmlns:wne="http://schemas.microsoft.com/office/word/2006/wordml" xmlns:wps="http://schemas.microsoft.com/office/word/2010/wordprocessingShape" mc:Ignorable="w14 w15 w16se w16cid w16 w16cex w16sdtdh wp14">
+<w:hdr xmlns:wpc="http://schemas.microsoft.com/office/word/2010/wordprocessingCanvas" xmlns:cx="http://schemas.microsoft.com/office/drawing/2014/chartex" xmlns:mc="http://schemas.openxmlformats.org/markup-compatibility/2006" xmlns:o="urn:schemas-microsoft-com:office:office" xmlns:r="http://schemas.openxmlformats.org/officeDocument/2006/relationships" xmlns:m="http://schemas.openxmlformats.org/officeDocument/2006/math" xmlns:v="urn:schemas-microsoft-com:vml" xmlns:wp14="http://schemas.microsoft.com/office/word/2010/wordprocessingDrawing" xmlns:wp="http://schemas.openxmlformats.org/drawingml/2006/wordprocessingDrawing" xmlns:w10="urn:schemas-microsoft-com:office:word" xmlns:w="http://schemas.openxmlformats.org/wordprocessingml/2006/main" xmlns:w14="http://schemas.microsoft.com/office/word/2010/wordml" xmlns:w15="http://schemas.microsoft.com/office/word/2012/wordml" xmlns:w16se="http://schemas.microsoft.com/office/word/2015/wordml/symex" xmlns:wpg="http://schemas.microsoft.com/office/word/2010/wordprocessingGroup" xmlns:wpi="http://schemas.microsoft.com/office/word/2010/wordprocessingInk" xmlns:wne="http://schemas.microsoft.com/office/word/2006/wordml" xmlns:wps="http://schemas.microsoft.com/office/word/2010/wordprocessingShape" mc:Ignorable="w14 w15 w16se wp14">
   <w:p>
     <w:pPr>
       <w:pStyle w:val="Header"/>
@@ -8003,7 +8002,7 @@
 </file>
 
 <file path=word/header2.xml><?xml version="1.0" encoding="utf-8"?>
-<w:hdr xmlns:wpc="http://schemas.microsoft.com/office/word/2010/wordprocessingCanvas" xmlns:cx="http://schemas.microsoft.com/office/drawing/2014/chartex" xmlns:cx1="http://schemas.microsoft.com/office/drawing/2015/9/8/chartex" xmlns:cx2="http://schemas.microsoft.com/office/drawing/2015/10/21/chartex" xmlns:cx3="http://schemas.microsoft.com/office/drawing/2016/5/9/chartex" xmlns:cx4="http://schemas.microsoft.com/office/drawing/2016/5/10/chartex" xmlns:cx5="http://schemas.microsoft.com/office/drawing/2016/5/11/chartex" xmlns:cx6="http://schemas.microsoft.com/office/drawing/2016/5/12/chartex" xmlns:cx7="http://schemas.microsoft.com/office/drawing/2016/5/13/chartex" xmlns:cx8="http://schemas.microsoft.com/office/drawing/2016/5/14/chartex" xmlns:mc="http://schemas.openxmlformats.org/markup-compatibility/2006" xmlns:aink="http://schemas.microsoft.com/office/drawing/2016/ink" xmlns:am3d="http://schemas.microsoft.com/office/drawing/2017/model3d" xmlns:o="urn:schemas-microsoft-com:office:office" xmlns:r="http://schemas.openxmlformats.org/officeDocument/2006/relationships" xmlns:m="http://schemas.openxmlformats.org/officeDocument/2006/math" xmlns:v="urn:schemas-microsoft-com:vml" xmlns:wp14="http://schemas.microsoft.com/office/word/2010/wordprocessingDrawing" xmlns:wp="http://schemas.openxmlformats.org/drawingml/2006/wordprocessingDrawing" xmlns:w10="urn:schemas-microsoft-com:office:word" xmlns:w="http://schemas.openxmlformats.org/wordprocessingml/2006/main" xmlns:w14="http://schemas.microsoft.com/office/word/2010/wordml" xmlns:w15="http://schemas.microsoft.com/office/word/2012/wordml" xmlns:w16cex="http://schemas.microsoft.com/office/word/2018/wordml/cex" xmlns:w16cid="http://schemas.microsoft.com/office/word/2016/wordml/cid" xmlns:w16="http://schemas.microsoft.com/office/word/2018/wordml" xmlns:w16sdtdh="http://schemas.microsoft.com/office/word/2020/wordml/sdtdatahash" xmlns:w16se="http://schemas.microsoft.com/office/word/2015/wordml/symex" xmlns:wpg="http://schemas.microsoft.com/office/word/2010/wordprocessingGroup" xmlns:wpi="http://schemas.microsoft.com/office/word/2010/wordprocessingInk" xmlns:wne="http://schemas.microsoft.com/office/word/2006/wordml" xmlns:wps="http://schemas.microsoft.com/office/word/2010/wordprocessingShape" mc:Ignorable="w14 w15 w16se w16cid w16 w16cex w16sdtdh wp14">
+<w:hdr xmlns:wpc="http://schemas.microsoft.com/office/word/2010/wordprocessingCanvas" xmlns:cx="http://schemas.microsoft.com/office/drawing/2014/chartex" xmlns:mc="http://schemas.openxmlformats.org/markup-compatibility/2006" xmlns:o="urn:schemas-microsoft-com:office:office" xmlns:r="http://schemas.openxmlformats.org/officeDocument/2006/relationships" xmlns:m="http://schemas.openxmlformats.org/officeDocument/2006/math" xmlns:v="urn:schemas-microsoft-com:vml" xmlns:wp14="http://schemas.microsoft.com/office/word/2010/wordprocessingDrawing" xmlns:wp="http://schemas.openxmlformats.org/drawingml/2006/wordprocessingDrawing" xmlns:w10="urn:schemas-microsoft-com:office:word" xmlns:w="http://schemas.openxmlformats.org/wordprocessingml/2006/main" xmlns:w14="http://schemas.microsoft.com/office/word/2010/wordml" xmlns:w15="http://schemas.microsoft.com/office/word/2012/wordml" xmlns:w16se="http://schemas.microsoft.com/office/word/2015/wordml/symex" xmlns:wpg="http://schemas.microsoft.com/office/word/2010/wordprocessingGroup" xmlns:wpi="http://schemas.microsoft.com/office/word/2010/wordprocessingInk" xmlns:wne="http://schemas.microsoft.com/office/word/2006/wordml" xmlns:wps="http://schemas.microsoft.com/office/word/2010/wordprocessingShape" mc:Ignorable="w14 w15 w16se wp14">
   <w:sdt>
     <w:sdtPr>
       <w:id w:val="1901097785"/>
@@ -8056,7 +8055,7 @@
 </file>
 
 <file path=word/header3.xml><?xml version="1.0" encoding="utf-8"?>
-<w:hdr xmlns:wpc="http://schemas.microsoft.com/office/word/2010/wordprocessingCanvas" xmlns:cx="http://schemas.microsoft.com/office/drawing/2014/chartex" xmlns:cx1="http://schemas.microsoft.com/office/drawing/2015/9/8/chartex" xmlns:cx2="http://schemas.microsoft.com/office/drawing/2015/10/21/chartex" xmlns:cx3="http://schemas.microsoft.com/office/drawing/2016/5/9/chartex" xmlns:cx4="http://schemas.microsoft.com/office/drawing/2016/5/10/chartex" xmlns:cx5="http://schemas.microsoft.com/office/drawing/2016/5/11/chartex" xmlns:cx6="http://schemas.microsoft.com/office/drawing/2016/5/12/chartex" xmlns:cx7="http://schemas.microsoft.com/office/drawing/2016/5/13/chartex" xmlns:cx8="http://schemas.microsoft.com/office/drawing/2016/5/14/chartex" xmlns:mc="http://schemas.openxmlformats.org/markup-compatibility/2006" xmlns:aink="http://schemas.microsoft.com/office/drawing/2016/ink" xmlns:am3d="http://schemas.microsoft.com/office/drawing/2017/model3d" xmlns:o="urn:schemas-microsoft-com:office:office" xmlns:r="http://schemas.openxmlformats.org/officeDocument/2006/relationships" xmlns:m="http://schemas.openxmlformats.org/officeDocument/2006/math" xmlns:v="urn:schemas-microsoft-com:vml" xmlns:wp14="http://schemas.microsoft.com/office/word/2010/wordprocessingDrawing" xmlns:wp="http://schemas.openxmlformats.org/drawingml/2006/wordprocessingDrawing" xmlns:w10="urn:schemas-microsoft-com:office:word" xmlns:w="http://schemas.openxmlformats.org/wordprocessingml/2006/main" xmlns:w14="http://schemas.microsoft.com/office/word/2010/wordml" xmlns:w15="http://schemas.microsoft.com/office/word/2012/wordml" xmlns:w16cex="http://schemas.microsoft.com/office/word/2018/wordml/cex" xmlns:w16cid="http://schemas.microsoft.com/office/word/2016/wordml/cid" xmlns:w16="http://schemas.microsoft.com/office/word/2018/wordml" xmlns:w16sdtdh="http://schemas.microsoft.com/office/word/2020/wordml/sdtdatahash" xmlns:w16se="http://schemas.microsoft.com/office/word/2015/wordml/symex" xmlns:wpg="http://schemas.microsoft.com/office/word/2010/wordprocessingGroup" xmlns:wpi="http://schemas.microsoft.com/office/word/2010/wordprocessingInk" xmlns:wne="http://schemas.microsoft.com/office/word/2006/wordml" xmlns:wps="http://schemas.microsoft.com/office/word/2010/wordprocessingShape" mc:Ignorable="w14 w15 w16se w16cid w16 w16cex w16sdtdh wp14">
+<w:hdr xmlns:wpc="http://schemas.microsoft.com/office/word/2010/wordprocessingCanvas" xmlns:cx="http://schemas.microsoft.com/office/drawing/2014/chartex" xmlns:mc="http://schemas.openxmlformats.org/markup-compatibility/2006" xmlns:o="urn:schemas-microsoft-com:office:office" xmlns:r="http://schemas.openxmlformats.org/officeDocument/2006/relationships" xmlns:m="http://schemas.openxmlformats.org/officeDocument/2006/math" xmlns:v="urn:schemas-microsoft-com:vml" xmlns:wp14="http://schemas.microsoft.com/office/word/2010/wordprocessingDrawing" xmlns:wp="http://schemas.openxmlformats.org/drawingml/2006/wordprocessingDrawing" xmlns:w10="urn:schemas-microsoft-com:office:word" xmlns:w="http://schemas.openxmlformats.org/wordprocessingml/2006/main" xmlns:w14="http://schemas.microsoft.com/office/word/2010/wordml" xmlns:w15="http://schemas.microsoft.com/office/word/2012/wordml" xmlns:w16se="http://schemas.microsoft.com/office/word/2015/wordml/symex" xmlns:wpg="http://schemas.microsoft.com/office/word/2010/wordprocessingGroup" xmlns:wpi="http://schemas.microsoft.com/office/word/2010/wordprocessingInk" xmlns:wne="http://schemas.microsoft.com/office/word/2006/wordml" xmlns:wps="http://schemas.microsoft.com/office/word/2010/wordprocessingShape" mc:Ignorable="w14 w15 w16se wp14">
   <w:sdt>
     <w:sdtPr>
       <w:id w:val="-475520606"/>
@@ -8109,7 +8108,7 @@
 </file>
 
 <file path=word/numbering.xml><?xml version="1.0" encoding="utf-8"?>
-<w:numbering xmlns:wpc="http://schemas.microsoft.com/office/word/2010/wordprocessingCanvas" xmlns:cx="http://schemas.microsoft.com/office/drawing/2014/chartex" xmlns:cx1="http://schemas.microsoft.com/office/drawing/2015/9/8/chartex" xmlns:cx2="http://schemas.microsoft.com/office/drawing/2015/10/21/chartex" xmlns:cx3="http://schemas.microsoft.com/office/drawing/2016/5/9/chartex" xmlns:cx4="http://schemas.microsoft.com/office/drawing/2016/5/10/chartex" xmlns:cx5="http://schemas.microsoft.com/office/drawing/2016/5/11/chartex" xmlns:cx6="http://schemas.microsoft.com/office/drawing/2016/5/12/chartex" xmlns:cx7="http://schemas.microsoft.com/office/drawing/2016/5/13/chartex" xmlns:cx8="http://schemas.microsoft.com/office/drawing/2016/5/14/chartex" xmlns:mc="http://schemas.openxmlformats.org/markup-compatibility/2006" xmlns:aink="http://schemas.microsoft.com/office/drawing/2016/ink" xmlns:am3d="http://schemas.microsoft.com/office/drawing/2017/model3d" xmlns:o="urn:schemas-microsoft-com:office:office" xmlns:r="http://schemas.openxmlformats.org/officeDocument/2006/relationships" xmlns:m="http://schemas.openxmlformats.org/officeDocument/2006/math" xmlns:v="urn:schemas-microsoft-com:vml" xmlns:wp14="http://schemas.microsoft.com/office/word/2010/wordprocessingDrawing" xmlns:wp="http://schemas.openxmlformats.org/drawingml/2006/wordprocessingDrawing" xmlns:w10="urn:schemas-microsoft-com:office:word" xmlns:w="http://schemas.openxmlformats.org/wordprocessingml/2006/main" xmlns:w14="http://schemas.microsoft.com/office/word/2010/wordml" xmlns:w15="http://schemas.microsoft.com/office/word/2012/wordml" xmlns:w16cex="http://schemas.microsoft.com/office/word/2018/wordml/cex" xmlns:w16cid="http://schemas.microsoft.com/office/word/2016/wordml/cid" xmlns:w16="http://schemas.microsoft.com/office/word/2018/wordml" xmlns:w16sdtdh="http://schemas.microsoft.com/office/word/2020/wordml/sdtdatahash" xmlns:w16se="http://schemas.microsoft.com/office/word/2015/wordml/symex" xmlns:wpg="http://schemas.microsoft.com/office/word/2010/wordprocessingGroup" xmlns:wpi="http://schemas.microsoft.com/office/word/2010/wordprocessingInk" xmlns:wne="http://schemas.microsoft.com/office/word/2006/wordml" xmlns:wps="http://schemas.microsoft.com/office/word/2010/wordprocessingShape" mc:Ignorable="w14 w15 w16se w16cid w16 w16cex w16sdtdh wp14">
+<w:numbering xmlns:wpc="http://schemas.microsoft.com/office/word/2010/wordprocessingCanvas" xmlns:cx="http://schemas.microsoft.com/office/drawing/2014/chartex" xmlns:mc="http://schemas.openxmlformats.org/markup-compatibility/2006" xmlns:o="urn:schemas-microsoft-com:office:office" xmlns:r="http://schemas.openxmlformats.org/officeDocument/2006/relationships" xmlns:m="http://schemas.openxmlformats.org/officeDocument/2006/math" xmlns:v="urn:schemas-microsoft-com:vml" xmlns:wp14="http://schemas.microsoft.com/office/word/2010/wordprocessingDrawing" xmlns:wp="http://schemas.openxmlformats.org/drawingml/2006/wordprocessingDrawing" xmlns:w10="urn:schemas-microsoft-com:office:word" xmlns:w="http://schemas.openxmlformats.org/wordprocessingml/2006/main" xmlns:w14="http://schemas.microsoft.com/office/word/2010/wordml" xmlns:w15="http://schemas.microsoft.com/office/word/2012/wordml" xmlns:w16se="http://schemas.microsoft.com/office/word/2015/wordml/symex" xmlns:wpg="http://schemas.microsoft.com/office/word/2010/wordprocessingGroup" xmlns:wpi="http://schemas.microsoft.com/office/word/2010/wordprocessingInk" xmlns:wne="http://schemas.microsoft.com/office/word/2006/wordml" xmlns:wps="http://schemas.microsoft.com/office/word/2010/wordprocessingShape" mc:Ignorable="w14 w15 w16se wp14">
   <w:abstractNum w:abstractNumId="0" w15:restartNumberingAfterBreak="0">
     <w:nsid w:val="027A3388"/>
     <w:multiLevelType w:val="hybridMultilevel"/>
@@ -12184,7 +12183,7 @@
 </file>
 
 <file path=word/styles.xml><?xml version="1.0" encoding="utf-8"?>
-<w:styles xmlns:mc="http://schemas.openxmlformats.org/markup-compatibility/2006" xmlns:r="http://schemas.openxmlformats.org/officeDocument/2006/relationships" xmlns:w="http://schemas.openxmlformats.org/wordprocessingml/2006/main" xmlns:w14="http://schemas.microsoft.com/office/word/2010/wordml" xmlns:w15="http://schemas.microsoft.com/office/word/2012/wordml" xmlns:w16cex="http://schemas.microsoft.com/office/word/2018/wordml/cex" xmlns:w16cid="http://schemas.microsoft.com/office/word/2016/wordml/cid" xmlns:w16="http://schemas.microsoft.com/office/word/2018/wordml" xmlns:w16sdtdh="http://schemas.microsoft.com/office/word/2020/wordml/sdtdatahash" xmlns:w16se="http://schemas.microsoft.com/office/word/2015/wordml/symex" mc:Ignorable="w14 w15 w16se w16cid w16 w16cex w16sdtdh">
+<w:styles xmlns:mc="http://schemas.openxmlformats.org/markup-compatibility/2006" xmlns:r="http://schemas.openxmlformats.org/officeDocument/2006/relationships" xmlns:w="http://schemas.openxmlformats.org/wordprocessingml/2006/main" xmlns:w14="http://schemas.microsoft.com/office/word/2010/wordml" xmlns:w15="http://schemas.microsoft.com/office/word/2012/wordml" xmlns:w16se="http://schemas.microsoft.com/office/word/2015/wordml/symex" mc:Ignorable="w14 w15 w16se">
   <w:docDefaults>
     <w:rPrDefault>
       <w:rPr>
@@ -12200,7 +12199,7 @@
       </w:pPr>
     </w:pPrDefault>
   </w:docDefaults>
-  <w:latentStyles w:defLockedState="0" w:defUIPriority="99" w:defSemiHidden="0" w:defUnhideWhenUsed="0" w:defQFormat="0" w:count="376">
+  <w:latentStyles w:defLockedState="0" w:defUIPriority="99" w:defSemiHidden="0" w:defUnhideWhenUsed="0" w:defQFormat="0" w:count="371">
     <w:lsdException w:name="Normal" w:uiPriority="0" w:qFormat="1"/>
     <w:lsdException w:name="heading 1" w:uiPriority="9" w:qFormat="1"/>
     <w:lsdException w:name="heading 2" w:semiHidden="1" w:uiPriority="9" w:unhideWhenUsed="1" w:qFormat="1"/>
@@ -12572,11 +12571,6 @@
     <w:lsdException w:name="List Table 5 Dark Accent 6" w:uiPriority="50"/>
     <w:lsdException w:name="List Table 6 Colorful Accent 6" w:uiPriority="51"/>
     <w:lsdException w:name="List Table 7 Colorful Accent 6" w:uiPriority="52"/>
-    <w:lsdException w:name="Mention" w:semiHidden="1" w:unhideWhenUsed="1"/>
-    <w:lsdException w:name="Smart Hyperlink" w:semiHidden="1" w:unhideWhenUsed="1"/>
-    <w:lsdException w:name="Hashtag" w:semiHidden="1" w:unhideWhenUsed="1"/>
-    <w:lsdException w:name="Unresolved Mention" w:semiHidden="1" w:unhideWhenUsed="1"/>
-    <w:lsdException w:name="Smart Link" w:semiHidden="1" w:unhideWhenUsed="1"/>
   </w:latentStyles>
   <w:style w:type="paragraph" w:default="1" w:styleId="Normal">
     <w:name w:val="Normal"/>
@@ -13620,6 +13614,12 @@
 </file>
 
 <file path=customXml/item1.xml><?xml version="1.0" encoding="utf-8"?>
+<p:properties xmlns:p="http://schemas.microsoft.com/office/2006/metadata/properties" xmlns:xsi="http://www.w3.org/2001/XMLSchema-instance" xmlns:pc="http://schemas.microsoft.com/office/infopath/2007/PartnerControls">
+  <documentManagement/>
+</p:properties>
+</file>
+
+<file path=customXml/item2.xml><?xml version="1.0" encoding="utf-8"?>
 <ct:contentTypeSchema xmlns:ct="http://schemas.microsoft.com/office/2006/metadata/contentType" xmlns:ma="http://schemas.microsoft.com/office/2006/metadata/properties/metaAttributes" ct:_="" ma:_="" ma:contentTypeName="Document" ma:contentTypeID="0x01010023E5A4CA0B27194886EB9C5E02009F63" ma:contentTypeVersion="2" ma:contentTypeDescription="Create a new document." ma:contentTypeScope="" ma:versionID="d48d34191dff45cd7765c2f0b6dfdba9">
   <xsd:schema xmlns:xsd="http://www.w3.org/2001/XMLSchema" xmlns:xs="http://www.w3.org/2001/XMLSchema" xmlns:p="http://schemas.microsoft.com/office/2006/metadata/properties" xmlns:ns3="ec1423ce-16b8-4586-a29b-a23bc8f154fe" targetNamespace="http://schemas.microsoft.com/office/2006/metadata/properties" ma:root="true" ma:fieldsID="1b2bc2718410343ca3d98d70926de357" ns3:_="">
     <xsd:import namespace="ec1423ce-16b8-4586-a29b-a23bc8f154fe"/>
@@ -13751,12 +13751,6 @@
 </ct:contentTypeSchema>
 </file>
 
-<file path=customXml/item2.xml><?xml version="1.0" encoding="utf-8"?>
-<p:properties xmlns:p="http://schemas.microsoft.com/office/2006/metadata/properties" xmlns:xsi="http://www.w3.org/2001/XMLSchema-instance" xmlns:pc="http://schemas.microsoft.com/office/infopath/2007/PartnerControls">
-  <documentManagement/>
-</p:properties>
-</file>
-
 <file path=customXml/item3.xml><?xml version="1.0" encoding="utf-8"?>
 <?mso-contentType ?>
 <FormTemplates xmlns="http://schemas.microsoft.com/sharepoint/v3/contenttype/forms">
@@ -13771,6 +13765,15 @@
 </file>
 
 <file path=customXml/itemProps1.xml><?xml version="1.0" encoding="utf-8"?>
+<ds:datastoreItem xmlns:ds="http://schemas.openxmlformats.org/officeDocument/2006/customXml" ds:itemID="{EF3577C0-34BD-4894-9B14-DE20120AA91B}">
+  <ds:schemaRefs>
+    <ds:schemaRef ds:uri="http://schemas.microsoft.com/office/2006/metadata/properties"/>
+    <ds:schemaRef ds:uri="http://schemas.microsoft.com/office/infopath/2007/PartnerControls"/>
+  </ds:schemaRefs>
+</ds:datastoreItem>
+</file>
+
+<file path=customXml/itemProps2.xml><?xml version="1.0" encoding="utf-8"?>
 <ds:datastoreItem xmlns:ds="http://schemas.openxmlformats.org/officeDocument/2006/customXml" ds:itemID="{E879D1BC-59C9-4928-AA0E-953200897AE0}">
   <ds:schemaRefs>
     <ds:schemaRef ds:uri="http://schemas.microsoft.com/office/2006/metadata/contentType"/>
@@ -13788,15 +13791,6 @@
 </ds:datastoreItem>
 </file>
 
-<file path=customXml/itemProps2.xml><?xml version="1.0" encoding="utf-8"?>
-<ds:datastoreItem xmlns:ds="http://schemas.openxmlformats.org/officeDocument/2006/customXml" ds:itemID="{EF3577C0-34BD-4894-9B14-DE20120AA91B}">
-  <ds:schemaRefs>
-    <ds:schemaRef ds:uri="http://schemas.microsoft.com/office/2006/metadata/properties"/>
-    <ds:schemaRef ds:uri="http://schemas.microsoft.com/office/infopath/2007/PartnerControls"/>
-  </ds:schemaRefs>
-</ds:datastoreItem>
-</file>
-
 <file path=customXml/itemProps3.xml><?xml version="1.0" encoding="utf-8"?>
 <ds:datastoreItem xmlns:ds="http://schemas.openxmlformats.org/officeDocument/2006/customXml" ds:itemID="{352B9F49-5922-4FC3-B867-44609C9D43F9}">
   <ds:schemaRefs>
@@ -13806,7 +13800,7 @@
 </file>
 
 <file path=customXml/itemProps4.xml><?xml version="1.0" encoding="utf-8"?>
-<ds:datastoreItem xmlns:ds="http://schemas.openxmlformats.org/officeDocument/2006/customXml" ds:itemID="{D6452EAD-435B-4F72-9C22-84B3493D2446}">
+<ds:datastoreItem xmlns:ds="http://schemas.openxmlformats.org/officeDocument/2006/customXml" ds:itemID="{142E3DAC-893A-4FA3-929E-C922032A1603}">
   <ds:schemaRefs>
     <ds:schemaRef ds:uri="http://schemas.openxmlformats.org/officeDocument/2006/bibliography"/>
   </ds:schemaRefs>

</xml_diff>